<commit_message>
updating Lab1 of SE
</commit_message>
<xml_diff>
--- a/DevOpsSE/Lab1.docx
+++ b/DevOpsSE/Lab1.docx
@@ -434,23 +434,7 @@
           <w:sz w:val="24"/>
           <w:szCs w:val="24"/>
         </w:rPr>
-        <w:t xml:space="preserve"> Web </w:t>
-      </w:r>
-      <w:proofErr w:type="spellStart"/>
-      <w:r>
-        <w:rPr>
-          <w:sz w:val="24"/>
-          <w:szCs w:val="24"/>
-        </w:rPr>
-        <w:t>Api</w:t>
-      </w:r>
-      <w:proofErr w:type="spellEnd"/>
-      <w:r>
-        <w:rPr>
-          <w:sz w:val="24"/>
-          <w:szCs w:val="24"/>
-        </w:rPr>
-        <w:t xml:space="preserve"> </w:t>
+        <w:t xml:space="preserve"> Web Api </w:t>
       </w:r>
       <w:r>
         <w:rPr>
@@ -467,7 +451,6 @@
         <w:t xml:space="preserve"> in the same location. This created </w:t>
       </w:r>
       <w:bookmarkStart w:id="1" w:name="_Int_ROO2VVYB"/>
-      <w:proofErr w:type="gramStart"/>
       <w:r>
         <w:rPr>
           <w:sz w:val="24"/>
@@ -485,7 +468,6 @@
         <w:t>.git</w:t>
       </w:r>
       <w:bookmarkEnd w:id="1"/>
-      <w:proofErr w:type="gramEnd"/>
       <w:r>
         <w:rPr>
           <w:sz w:val="24"/>
@@ -672,14 +654,6 @@
     </w:p>
     <w:p>
       <w:pPr>
-        <w:rPr>
-          <w:sz w:val="24"/>
-          <w:szCs w:val="24"/>
-        </w:rPr>
-      </w:pPr>
-    </w:p>
-    <w:p>
-      <w:pPr>
         <w:pStyle w:val="Heading1"/>
         <w:rPr>
           <w:lang w:val="en-US"/>
@@ -716,31 +690,13 @@
         </w:rPr>
         <w:t xml:space="preserve">as </w:t>
       </w:r>
-      <w:proofErr w:type="spellStart"/>
-      <w:proofErr w:type="gramStart"/>
-      <w:r>
-        <w:rPr>
-          <w:sz w:val="24"/>
-          <w:szCs w:val="24"/>
-        </w:rPr>
-        <w:t>straightforward</w:t>
-      </w:r>
-      <w:r>
-        <w:rPr>
-          <w:sz w:val="24"/>
-          <w:szCs w:val="24"/>
-        </w:rPr>
-        <w:t>.</w:t>
-      </w:r>
-      <w:r>
-        <w:rPr>
-          <w:sz w:val="24"/>
-          <w:szCs w:val="24"/>
-        </w:rPr>
-        <w:t>Most</w:t>
-      </w:r>
-      <w:proofErr w:type="spellEnd"/>
-      <w:proofErr w:type="gramEnd"/>
+      <w:r>
+        <w:rPr>
+          <w:sz w:val="24"/>
+          <w:szCs w:val="24"/>
+        </w:rPr>
+        <w:t>straightforward. Most</w:t>
+      </w:r>
       <w:r>
         <w:rPr>
           <w:sz w:val="24"/>
@@ -1332,14 +1288,6 @@
           <w:szCs w:val="24"/>
         </w:rPr>
       </w:pPr>
-    </w:p>
-    <w:p>
-      <w:pPr>
-        <w:rPr>
-          <w:sz w:val="24"/>
-          <w:szCs w:val="24"/>
-        </w:rPr>
-      </w:pPr>
       <w:r>
         <w:rPr>
           <w:sz w:val="24"/>
@@ -1365,7 +1313,6 @@
           <w:sz w:val="24"/>
           <w:szCs w:val="24"/>
         </w:rPr>
-        <w:lastRenderedPageBreak/>
         <w:t>Without being aware of a potential conflict we</w:t>
       </w:r>
       <w:r>
@@ -1434,6 +1381,7 @@
           <w:sz w:val="24"/>
           <w:szCs w:val="24"/>
         </w:rPr>
+        <w:lastRenderedPageBreak/>
         <w:t>We will have to merge the changes from remote into our local branch/repository first</w:t>
       </w:r>
     </w:p>
@@ -1749,38 +1697,6 @@
     </w:p>
     <w:p>
       <w:pPr>
-        <w:rPr>
-          <w:sz w:val="24"/>
-          <w:szCs w:val="24"/>
-        </w:rPr>
-      </w:pPr>
-    </w:p>
-    <w:p>
-      <w:pPr>
-        <w:rPr>
-          <w:sz w:val="24"/>
-          <w:szCs w:val="24"/>
-        </w:rPr>
-      </w:pPr>
-    </w:p>
-    <w:p>
-      <w:pPr>
-        <w:rPr>
-          <w:sz w:val="24"/>
-          <w:szCs w:val="24"/>
-        </w:rPr>
-      </w:pPr>
-    </w:p>
-    <w:p>
-      <w:pPr>
-        <w:rPr>
-          <w:sz w:val="24"/>
-          <w:szCs w:val="24"/>
-        </w:rPr>
-      </w:pPr>
-    </w:p>
-    <w:p>
-      <w:pPr>
         <w:pStyle w:val="Heading1"/>
       </w:pPr>
       <w:r>
@@ -1827,7 +1743,22 @@
           <w:sz w:val="24"/>
           <w:szCs w:val="24"/>
         </w:rPr>
-        <w:t>are evident with these activities performed. The involvement and contribution of my colleague acting as another developer further highlights its importance. Source control systems have their place in a multi-developer scenario. Without it, code maintenance and integration will be a nightmare to perform and someone has to spend hours on integrating code contributed by different members in a team daily.</w:t>
+        <w:t xml:space="preserve">are evident with these activities performed. The involvement and contribution of my colleague acting as another developer further highlights its importance. Source control systems have their place in a </w:t>
+      </w:r>
+      <w:r>
+        <w:rPr>
+          <w:sz w:val="24"/>
+          <w:szCs w:val="24"/>
+        </w:rPr>
+        <w:lastRenderedPageBreak/>
+        <w:t>multi-developer scenario. Without it, code maintenance and integration will be a nightmare to perform and someone has to spend hours on integrating code contributed by different members in a team daily.</w:t>
+      </w:r>
+      <w:r>
+        <w:rPr>
+          <w:sz w:val="24"/>
+          <w:szCs w:val="24"/>
+        </w:rPr>
+        <w:t xml:space="preserve"> From VSS (Visual Source Safe) one of the earliest source control systems in the 90s which had a client-server architecture many systems came into existence and evolved with newer features and capabilities to make not only the development easier but also the integration into CI/CD pipelines. Both the mentioned GitHub and Azure DevOps Git repository has the capability of integrating with a CI pipeline. The integration pipeline can connect with these repositories to pull the code and build the application(s). There is also the possibility of executing unit test and integration test which are also part of the source control.</w:t>
       </w:r>
     </w:p>
     <w:p>
@@ -1849,7 +1780,200 @@
           <w:sz w:val="24"/>
           <w:szCs w:val="24"/>
         </w:rPr>
-        <w:t>as of GitHub repository which is a more popular source control system which I am familiar with and have a level of hands-on experience working on few projects. Although, both systems are Microsoft owned there are many differences that are easily spotted. While GitHub is more popular and the best used as a public repository, Azure DevOps is more corporate oriented. The setting up of organisation, setting up of team members with permissions is ideal for an organisation or</w:t>
+        <w:t xml:space="preserve">as of GitHub repository which is a more popular source control system </w:t>
+      </w:r>
+      <w:r>
+        <w:rPr>
+          <w:sz w:val="24"/>
+          <w:szCs w:val="24"/>
+        </w:rPr>
+        <w:t>and</w:t>
+      </w:r>
+      <w:r>
+        <w:rPr>
+          <w:sz w:val="24"/>
+          <w:szCs w:val="24"/>
+        </w:rPr>
+        <w:t xml:space="preserve"> I am familiar with and have a level of hands-on experience working on few projects. </w:t>
+      </w:r>
+      <w:r>
+        <w:rPr>
+          <w:sz w:val="24"/>
+          <w:szCs w:val="24"/>
+        </w:rPr>
+        <w:t>Besides the basic features like pull, push</w:t>
+      </w:r>
+      <w:r>
+        <w:rPr>
+          <w:sz w:val="24"/>
+          <w:szCs w:val="24"/>
+        </w:rPr>
+        <w:t>, revert</w:t>
+      </w:r>
+      <w:r>
+        <w:rPr>
+          <w:sz w:val="24"/>
+          <w:szCs w:val="24"/>
+        </w:rPr>
+        <w:t xml:space="preserve"> and commit, the advanced features too are equally available by both of them. Some of the advanced features are:</w:t>
+      </w:r>
+    </w:p>
+    <w:p>
+      <w:pPr>
+        <w:rPr>
+          <w:sz w:val="24"/>
+          <w:szCs w:val="24"/>
+        </w:rPr>
+      </w:pPr>
+      <w:r>
+        <w:rPr>
+          <w:i/>
+          <w:iCs/>
+          <w:sz w:val="24"/>
+          <w:szCs w:val="24"/>
+        </w:rPr>
+        <w:t>Merge</w:t>
+      </w:r>
+      <w:r>
+        <w:rPr>
+          <w:sz w:val="24"/>
+          <w:szCs w:val="24"/>
+        </w:rPr>
+        <w:t>: Merge changes from a different branch to the current branch</w:t>
+      </w:r>
+      <w:r>
+        <w:rPr>
+          <w:sz w:val="24"/>
+          <w:szCs w:val="24"/>
+        </w:rPr>
+        <w:t>. This will help us to fetch new changes pushed by a colleague to another branch which we might need.</w:t>
+      </w:r>
+    </w:p>
+    <w:p>
+      <w:pPr>
+        <w:rPr>
+          <w:sz w:val="24"/>
+          <w:szCs w:val="24"/>
+        </w:rPr>
+      </w:pPr>
+      <w:r>
+        <w:rPr>
+          <w:i/>
+          <w:iCs/>
+          <w:sz w:val="24"/>
+          <w:szCs w:val="24"/>
+        </w:rPr>
+        <w:t>Rebase</w:t>
+      </w:r>
+      <w:r>
+        <w:rPr>
+          <w:sz w:val="24"/>
+          <w:szCs w:val="24"/>
+        </w:rPr>
+        <w:t>: Combining several previous commits into a new commit</w:t>
+      </w:r>
+      <w:r>
+        <w:rPr>
+          <w:sz w:val="24"/>
+          <w:szCs w:val="24"/>
+        </w:rPr>
+        <w:t>.</w:t>
+      </w:r>
+      <w:r>
+        <w:rPr>
+          <w:sz w:val="24"/>
+          <w:szCs w:val="24"/>
+        </w:rPr>
+        <w:t xml:space="preserve"> This helps us to move to different commit than the one we initially created our new branch.</w:t>
+      </w:r>
+    </w:p>
+    <w:p>
+      <w:pPr>
+        <w:rPr>
+          <w:sz w:val="24"/>
+          <w:szCs w:val="24"/>
+        </w:rPr>
+      </w:pPr>
+      <w:r>
+        <w:rPr>
+          <w:i/>
+          <w:iCs/>
+          <w:sz w:val="24"/>
+          <w:szCs w:val="24"/>
+        </w:rPr>
+        <w:t>Stash</w:t>
+      </w:r>
+      <w:r>
+        <w:rPr>
+          <w:sz w:val="24"/>
+          <w:szCs w:val="24"/>
+        </w:rPr>
+        <w:t>: Move the local change aside into a stash so that our code will be at the last pulled version. This helps us to pull new changes without conflicts</w:t>
+      </w:r>
+      <w:r>
+        <w:rPr>
+          <w:sz w:val="24"/>
+          <w:szCs w:val="24"/>
+        </w:rPr>
+        <w:t>.</w:t>
+      </w:r>
+    </w:p>
+    <w:p>
+      <w:pPr>
+        <w:rPr>
+          <w:sz w:val="24"/>
+          <w:szCs w:val="24"/>
+        </w:rPr>
+      </w:pPr>
+      <w:r>
+        <w:rPr>
+          <w:sz w:val="24"/>
+          <w:szCs w:val="24"/>
+        </w:rPr>
+        <w:t>While the command line tool is always handy to quickly run basic and simple commands, i</w:t>
+      </w:r>
+      <w:r>
+        <w:rPr>
+          <w:sz w:val="24"/>
+          <w:szCs w:val="24"/>
+        </w:rPr>
+        <w:t>ts worth mentioning about the GUI tools available for working with these repositories.</w:t>
+      </w:r>
+      <w:r>
+        <w:rPr>
+          <w:sz w:val="24"/>
+          <w:szCs w:val="24"/>
+        </w:rPr>
+        <w:t xml:space="preserve"> There are freely available tools like SourceTree and TortoiseGit that are dedicated git client tools which gives us the power to perform the aforementioned git features with simple clicks of buttons. Most of the IDEs such as Visual Studio and Visual Studio Code </w:t>
+      </w:r>
+      <w:r>
+        <w:rPr>
+          <w:sz w:val="24"/>
+          <w:szCs w:val="24"/>
+        </w:rPr>
+        <w:t>too</w:t>
+      </w:r>
+      <w:r>
+        <w:rPr>
+          <w:sz w:val="24"/>
+          <w:szCs w:val="24"/>
+        </w:rPr>
+        <w:t xml:space="preserve"> have Git integration built-in. In this exercise the Git diff and conflict resolutions were done using Visual Studio IDE. Visual Studio has a dedicated window for git like the solution explorer window which is very easy to integrate with both Azure DevOps as well as a GitHub repository. All these tools are executing respective git commands or a series of commands while we perform the clicks on their UI.</w:t>
+      </w:r>
+    </w:p>
+    <w:p>
+      <w:pPr>
+        <w:rPr>
+          <w:sz w:val="24"/>
+          <w:szCs w:val="24"/>
+        </w:rPr>
+      </w:pPr>
+      <w:r>
+        <w:rPr>
+          <w:sz w:val="24"/>
+          <w:szCs w:val="24"/>
+        </w:rPr>
+        <w:t>Although, both systems are Microsoft owned there are many differences that are easily spotted. While GitHub is more popular and the best used as a public repository, Azure DevOps is more corporate oriented. The setting up of organisation, setting up of team members with permissions is ideal for an organisation or</w:t>
       </w:r>
       <w:r>
         <w:rPr>
@@ -1870,21 +1994,7 @@
           <w:sz w:val="24"/>
           <w:szCs w:val="24"/>
         </w:rPr>
-        <w:t xml:space="preserve">public availability and contributions to make a service or a product more stable </w:t>
-      </w:r>
-      <w:r>
-        <w:rPr>
-          <w:sz w:val="24"/>
-          <w:szCs w:val="24"/>
-        </w:rPr>
-        <w:t>over time</w:t>
-      </w:r>
-      <w:r>
-        <w:rPr>
-          <w:sz w:val="24"/>
-          <w:szCs w:val="24"/>
-        </w:rPr>
-        <w:t>. I have also come across scenarios where GitHub is used for sharing code across to a wider audience where the formalities of an organisation is unnecessary.</w:t>
+        <w:t>public availability and contributions to make a service or a product more stable over time. I have also come across scenarios where GitHub is used for sharing code across to a wider audience where the formalities of an organisation is unnecessary.</w:t>
       </w:r>
       <w:r>
         <w:rPr>
@@ -1906,21 +2016,15 @@
           <w:sz w:val="24"/>
           <w:szCs w:val="24"/>
         </w:rPr>
-        <w:t xml:space="preserve">Another difference worth noting is that Azure DevOps has an entire suite built-in for an enterprise which even includes easy integration with Microsoft’s cloud platform Azure through their </w:t>
-      </w:r>
-      <w:r>
-        <w:rPr>
-          <w:sz w:val="24"/>
-          <w:szCs w:val="24"/>
-        </w:rPr>
-        <w:t>CI/CD</w:t>
-      </w:r>
-      <w:r>
-        <w:rPr>
-          <w:sz w:val="24"/>
-          <w:szCs w:val="24"/>
-        </w:rPr>
-        <w:t xml:space="preserve"> pipelines and a scrum board that easily fits for an agile team. Whereas GitHub lacks most of these features though there is the GitHub actions that could be used for CI/CD activities. A team</w:t>
+        <w:t xml:space="preserve">Another difference worth noting is that Azure DevOps has an entire suite built-in for an enterprise which even includes easy integration with Microsoft’s cloud platform Azure </w:t>
+      </w:r>
+      <w:r>
+        <w:rPr>
+          <w:sz w:val="24"/>
+          <w:szCs w:val="24"/>
+        </w:rPr>
+        <w:lastRenderedPageBreak/>
+        <w:t>through their CI/CD pipelines and a scrum board that easily fits for an agile team. Whereas GitHub lacks most of these features though there is the GitHub actions that could be used for CI/CD activities. A team</w:t>
       </w:r>
       <w:r>
         <w:rPr>
@@ -2001,6 +2105,21 @@
     <w:p>
       <w:pPr>
         <w:rPr>
+          <w:sz w:val="24"/>
+          <w:szCs w:val="24"/>
+        </w:rPr>
+      </w:pPr>
+      <w:r>
+        <w:rPr>
+          <w:sz w:val="24"/>
+          <w:szCs w:val="24"/>
+        </w:rPr>
+        <w:t>https://en.wikipedia.org/wiki/Microsoft_Visual_SourceSafe</w:t>
+      </w:r>
+    </w:p>
+    <w:p>
+      <w:pPr>
+        <w:rPr>
           <w:lang w:val="en-US"/>
         </w:rPr>
       </w:pPr>
@@ -2032,15 +2151,7 @@
           <w:lang w:val="en-US"/>
         </w:rPr>
       </w:pPr>
-    </w:p>
-    <w:p>
-      <w:pPr>
-        <w:rPr>
-          <w:lang w:val="en-US"/>
-        </w:rPr>
-      </w:pPr>
-      <w:r>
-        <w:lastRenderedPageBreak/>
+      <w:r>
         <w:t xml:space="preserve">Figure 1: </w:t>
       </w:r>
       <w:r>
@@ -2145,6 +2256,7 @@
         <w:rPr>
           <w:noProof/>
         </w:rPr>
+        <w:lastRenderedPageBreak/>
         <w:drawing>
           <wp:inline distT="0" distB="0" distL="0" distR="0" wp14:anchorId="54CD6234" wp14:editId="68A1F51A">
             <wp:extent cx="5731510" cy="2799715"/>
@@ -2207,7 +2319,6 @@
         </w:rPr>
       </w:pPr>
       <w:r>
-        <w:lastRenderedPageBreak/>
         <w:t xml:space="preserve">Figure 3: </w:t>
       </w:r>
       <w:r>
@@ -2300,6 +2411,7 @@
         <w:rPr>
           <w:noProof/>
         </w:rPr>
+        <w:lastRenderedPageBreak/>
         <w:drawing>
           <wp:inline distT="0" distB="0" distL="0" distR="0" wp14:anchorId="6E1A1F4E" wp14:editId="7B40658F">
             <wp:extent cx="5731510" cy="2480310"/>
@@ -2365,7 +2477,6 @@
         </w:rPr>
       </w:pPr>
       <w:r>
-        <w:lastRenderedPageBreak/>
         <w:t xml:space="preserve">Figure 5: </w:t>
       </w:r>
       <w:r>
@@ -2432,6 +2543,7 @@
     </w:p>
     <w:p>
       <w:r>
+        <w:lastRenderedPageBreak/>
         <w:t xml:space="preserve">Figure 6: </w:t>
       </w:r>
       <w:r>
@@ -2496,7 +2608,6 @@
     <w:p/>
     <w:p>
       <w:r>
-        <w:lastRenderedPageBreak/>
         <w:t xml:space="preserve">Figure 7: </w:t>
       </w:r>
       <w:r>
@@ -2556,6 +2667,7 @@
     <w:p/>
     <w:p>
       <w:r>
+        <w:lastRenderedPageBreak/>
         <w:t xml:space="preserve">Figure 8: </w:t>
       </w:r>
       <w:r>
@@ -2628,7 +2740,6 @@
         </w:rPr>
       </w:pPr>
       <w:r>
-        <w:lastRenderedPageBreak/>
         <w:t xml:space="preserve">Figure 9: </w:t>
       </w:r>
       <w:r>
@@ -2720,6 +2831,7 @@
           <w:iCs/>
           <w:noProof/>
         </w:rPr>
+        <w:lastRenderedPageBreak/>
         <w:drawing>
           <wp:inline distT="0" distB="0" distL="0" distR="0" wp14:anchorId="59BF5F2F" wp14:editId="56028566">
             <wp:extent cx="5731510" cy="2940685"/>

</xml_diff>

<commit_message>
updated with NAT gateway
</commit_message>
<xml_diff>
--- a/DevOpsSE/Lab1.docx
+++ b/DevOpsSE/Lab1.docx
@@ -207,7 +207,7 @@
           <w:sz w:val="24"/>
           <w:szCs w:val="24"/>
         </w:rPr>
-        <w:t>Share and give access to the cloned project to a colleague to make changes in a file from his side</w:t>
+        <w:t>Share and give access to the project to a colleague to make changes in a file from his side</w:t>
       </w:r>
     </w:p>
     <w:p>
@@ -313,7 +313,7 @@
         </w:rPr>
         <w:t>services (</w:t>
       </w:r>
-      <w:hyperlink r:id="rId5">
+      <w:hyperlink r:id="rId8">
         <w:r>
           <w:rPr>
             <w:sz w:val="24"/>
@@ -434,7 +434,23 @@
           <w:sz w:val="24"/>
           <w:szCs w:val="24"/>
         </w:rPr>
-        <w:t xml:space="preserve"> Web Api </w:t>
+        <w:t xml:space="preserve"> Web </w:t>
+      </w:r>
+      <w:proofErr w:type="spellStart"/>
+      <w:r>
+        <w:rPr>
+          <w:sz w:val="24"/>
+          <w:szCs w:val="24"/>
+        </w:rPr>
+        <w:t>Api</w:t>
+      </w:r>
+      <w:proofErr w:type="spellEnd"/>
+      <w:r>
+        <w:rPr>
+          <w:sz w:val="24"/>
+          <w:szCs w:val="24"/>
+        </w:rPr>
+        <w:t xml:space="preserve"> </w:t>
       </w:r>
       <w:r>
         <w:rPr>
@@ -451,6 +467,7 @@
         <w:t xml:space="preserve"> in the same location. This created </w:t>
       </w:r>
       <w:bookmarkStart w:id="1" w:name="_Int_ROO2VVYB"/>
+      <w:proofErr w:type="gramStart"/>
       <w:r>
         <w:rPr>
           <w:sz w:val="24"/>
@@ -468,6 +485,7 @@
         <w:t>.git</w:t>
       </w:r>
       <w:bookmarkEnd w:id="1"/>
+      <w:proofErr w:type="gramEnd"/>
       <w:r>
         <w:rPr>
           <w:sz w:val="24"/>
@@ -554,7 +572,35 @@
           <w:sz w:val="24"/>
           <w:szCs w:val="24"/>
         </w:rPr>
-        <w:t xml:space="preserve"> that committing our changes needs a comment which is mandatory for the command. This is for describing what our change is about.</w:t>
+        <w:t xml:space="preserve"> that committing our changes needs a comment which is mandatory</w:t>
+      </w:r>
+      <w:r>
+        <w:rPr>
+          <w:sz w:val="24"/>
+          <w:szCs w:val="24"/>
+        </w:rPr>
+        <w:t>.</w:t>
+      </w:r>
+      <w:r>
+        <w:rPr>
+          <w:sz w:val="24"/>
+          <w:szCs w:val="24"/>
+        </w:rPr>
+        <w:t xml:space="preserve"> This is for describing what our change is about</w:t>
+      </w:r>
+      <w:r>
+        <w:rPr>
+          <w:sz w:val="24"/>
+          <w:szCs w:val="24"/>
+        </w:rPr>
+        <w:t xml:space="preserve"> and will appear in commit history</w:t>
+      </w:r>
+      <w:r>
+        <w:rPr>
+          <w:sz w:val="24"/>
+          <w:szCs w:val="24"/>
+        </w:rPr>
+        <w:t>.</w:t>
       </w:r>
     </w:p>
     <w:p>
@@ -629,6 +675,13 @@
           <w:sz w:val="24"/>
           <w:szCs w:val="24"/>
         </w:rPr>
+        <w:sectPr>
+          <w:headerReference w:type="default" r:id="rId9"/>
+          <w:pgSz w:w="11906" w:h="16838"/>
+          <w:pgMar w:top="1440" w:right="1440" w:bottom="1440" w:left="1440" w:header="708" w:footer="708" w:gutter="0"/>
+          <w:cols w:space="708"/>
+          <w:docGrid w:linePitch="360"/>
+        </w:sectPr>
       </w:pPr>
       <w:r>
         <w:rPr>
@@ -702,7 +755,21 @@
           <w:sz w:val="24"/>
           <w:szCs w:val="24"/>
         </w:rPr>
-        <w:t xml:space="preserve"> of the basic tasks performed can be done through the command prompt using git commands</w:t>
+        <w:t xml:space="preserve"> of the basic tasks performed can be done through the command </w:t>
+      </w:r>
+      <w:r>
+        <w:rPr>
+          <w:sz w:val="24"/>
+          <w:szCs w:val="24"/>
+        </w:rPr>
+        <w:t>line</w:t>
+      </w:r>
+      <w:r>
+        <w:rPr>
+          <w:sz w:val="24"/>
+          <w:szCs w:val="24"/>
+        </w:rPr>
+        <w:t xml:space="preserve"> using git commands</w:t>
       </w:r>
       <w:r>
         <w:rPr>
@@ -802,6 +869,50 @@
     </w:p>
     <w:p>
       <w:pPr>
+        <w:ind w:left="720"/>
+        <w:rPr>
+          <w:sz w:val="24"/>
+          <w:szCs w:val="24"/>
+        </w:rPr>
+      </w:pPr>
+      <w:r>
+        <w:rPr>
+          <w:sz w:val="24"/>
+          <w:szCs w:val="24"/>
+        </w:rPr>
+        <w:t>Figure</w:t>
+      </w:r>
+      <w:r>
+        <w:rPr>
+          <w:sz w:val="24"/>
+          <w:szCs w:val="24"/>
+        </w:rPr>
+        <w:t>s</w:t>
+      </w:r>
+      <w:r>
+        <w:rPr>
+          <w:sz w:val="24"/>
+          <w:szCs w:val="24"/>
+        </w:rPr>
+        <w:t xml:space="preserve"> 1, 2 and 3</w:t>
+      </w:r>
+      <w:r>
+        <w:rPr>
+          <w:sz w:val="24"/>
+          <w:szCs w:val="24"/>
+        </w:rPr>
+        <w:t>(clone via command line)</w:t>
+      </w:r>
+      <w:r>
+        <w:rPr>
+          <w:sz w:val="24"/>
+          <w:szCs w:val="24"/>
+        </w:rPr>
+        <w:t xml:space="preserve"> shows the setting up of a repository</w:t>
+      </w:r>
+    </w:p>
+    <w:p>
+      <w:pPr>
         <w:pStyle w:val="ListParagraph"/>
         <w:numPr>
           <w:ilvl w:val="0"/>
@@ -897,6 +1008,13 @@
         </w:rPr>
         <w:t>onto the remote server.</w:t>
       </w:r>
+      <w:r>
+        <w:rPr>
+          <w:sz w:val="24"/>
+          <w:szCs w:val="24"/>
+        </w:rPr>
+        <w:t xml:space="preserve"> Figures 4 to 6 shows the staging of changes commits and push to remote.</w:t>
+      </w:r>
     </w:p>
     <w:p>
       <w:pPr>
@@ -950,7 +1068,14 @@
           <w:sz w:val="24"/>
           <w:szCs w:val="24"/>
         </w:rPr>
-        <w:t>the colleague.</w:t>
+        <w:t>my</w:t>
+      </w:r>
+      <w:r>
+        <w:rPr>
+          <w:sz w:val="24"/>
+          <w:szCs w:val="24"/>
+        </w:rPr>
+        <w:t xml:space="preserve"> colleague.</w:t>
       </w:r>
       <w:r>
         <w:rPr>
@@ -1027,7 +1152,14 @@
           <w:sz w:val="24"/>
           <w:szCs w:val="24"/>
         </w:rPr>
-        <w:t xml:space="preserve">The conflict was created deliberately to understand it better and how </w:t>
+        <w:t>A</w:t>
+      </w:r>
+      <w:r>
+        <w:rPr>
+          <w:sz w:val="24"/>
+          <w:szCs w:val="24"/>
+        </w:rPr>
+        <w:t xml:space="preserve"> conflict was created deliberately to understand it better and how </w:t>
       </w:r>
       <w:r>
         <w:rPr>
@@ -1242,7 +1374,35 @@
           <w:sz w:val="24"/>
           <w:szCs w:val="24"/>
         </w:rPr>
-        <w:t xml:space="preserve"> party editor to resolve line-by-line conflicts.</w:t>
+        <w:t xml:space="preserve"> party editor to resolve</w:t>
+      </w:r>
+      <w:r>
+        <w:rPr>
+          <w:sz w:val="24"/>
+          <w:szCs w:val="24"/>
+        </w:rPr>
+        <w:t xml:space="preserve"> </w:t>
+      </w:r>
+      <w:r>
+        <w:rPr>
+          <w:sz w:val="24"/>
+          <w:szCs w:val="24"/>
+        </w:rPr>
+        <w:t>conflicts</w:t>
+      </w:r>
+      <w:r>
+        <w:rPr>
+          <w:sz w:val="24"/>
+          <w:szCs w:val="24"/>
+        </w:rPr>
+        <w:t xml:space="preserve"> if it occurs</w:t>
+      </w:r>
+      <w:r>
+        <w:rPr>
+          <w:sz w:val="24"/>
+          <w:szCs w:val="24"/>
+        </w:rPr>
+        <w:t xml:space="preserve"> line-by-line.</w:t>
       </w:r>
     </w:p>
     <w:p>
@@ -1313,6 +1473,7 @@
           <w:sz w:val="24"/>
           <w:szCs w:val="24"/>
         </w:rPr>
+        <w:lastRenderedPageBreak/>
         <w:t>Without being aware of a potential conflict we</w:t>
       </w:r>
       <w:r>
@@ -1361,7 +1522,14 @@
           <w:sz w:val="24"/>
           <w:szCs w:val="24"/>
         </w:rPr>
-        <w:t>This will fail our attempt to push the changes.</w:t>
+        <w:t xml:space="preserve">This will fail </w:t>
+      </w:r>
+      <w:r>
+        <w:rPr>
+          <w:sz w:val="24"/>
+          <w:szCs w:val="24"/>
+        </w:rPr>
+        <w:t>as the version we made changes to is different from the one in server/remote now</w:t>
       </w:r>
     </w:p>
     <w:p>
@@ -1381,7 +1549,6 @@
           <w:sz w:val="24"/>
           <w:szCs w:val="24"/>
         </w:rPr>
-        <w:lastRenderedPageBreak/>
         <w:t>We will have to merge the changes from remote into our local branch/repository first</w:t>
       </w:r>
     </w:p>
@@ -1729,7 +1896,81 @@
           <w:sz w:val="24"/>
           <w:szCs w:val="24"/>
         </w:rPr>
-        <w:t>While setting up of repositories is free in Azure DevOps, there is a limitation set by Microsoft on the number of users that can be associated with a project under the free tier.</w:t>
+        <w:t xml:space="preserve">While setting up of repositories is free in Azure DevOps, there is a </w:t>
+      </w:r>
+      <w:r>
+        <w:rPr>
+          <w:sz w:val="24"/>
+          <w:szCs w:val="24"/>
+        </w:rPr>
+        <w:lastRenderedPageBreak/>
+        <w:t>limitation set by Microsoft on the number of users that can be associated with a project under the free tier</w:t>
+      </w:r>
+      <w:sdt>
+        <w:sdtPr>
+          <w:rPr>
+            <w:sz w:val="24"/>
+            <w:szCs w:val="24"/>
+          </w:rPr>
+          <w:id w:val="-1453240773"/>
+          <w:citation/>
+        </w:sdtPr>
+        <w:sdtContent>
+          <w:r>
+            <w:rPr>
+              <w:sz w:val="24"/>
+              <w:szCs w:val="24"/>
+            </w:rPr>
+            <w:fldChar w:fldCharType="begin"/>
+          </w:r>
+          <w:r>
+            <w:rPr>
+              <w:sz w:val="24"/>
+              <w:szCs w:val="24"/>
+              <w:lang w:val="en-US"/>
+            </w:rPr>
+            <w:instrText xml:space="preserve"> CITATION Mic22 \l 1033 </w:instrText>
+          </w:r>
+          <w:r>
+            <w:rPr>
+              <w:sz w:val="24"/>
+              <w:szCs w:val="24"/>
+            </w:rPr>
+            <w:fldChar w:fldCharType="separate"/>
+          </w:r>
+          <w:r>
+            <w:rPr>
+              <w:noProof/>
+              <w:sz w:val="24"/>
+              <w:szCs w:val="24"/>
+              <w:lang w:val="en-US"/>
+            </w:rPr>
+            <w:t xml:space="preserve"> </w:t>
+          </w:r>
+          <w:r>
+            <w:rPr>
+              <w:noProof/>
+              <w:sz w:val="24"/>
+              <w:szCs w:val="24"/>
+              <w:lang w:val="en-US"/>
+            </w:rPr>
+            <w:t>(Microsoft, n.d.)</w:t>
+          </w:r>
+          <w:r>
+            <w:rPr>
+              <w:sz w:val="24"/>
+              <w:szCs w:val="24"/>
+            </w:rPr>
+            <w:fldChar w:fldCharType="end"/>
+          </w:r>
+        </w:sdtContent>
+      </w:sdt>
+      <w:r>
+        <w:rPr>
+          <w:sz w:val="24"/>
+          <w:szCs w:val="24"/>
+        </w:rPr>
+        <w:t>.</w:t>
       </w:r>
       <w:r>
         <w:rPr>
@@ -1743,22 +1984,164 @@
           <w:sz w:val="24"/>
           <w:szCs w:val="24"/>
         </w:rPr>
-        <w:t xml:space="preserve">are evident with these activities performed. The involvement and contribution of my colleague acting as another developer further highlights its importance. Source control systems have their place in a </w:t>
-      </w:r>
-      <w:r>
-        <w:rPr>
-          <w:sz w:val="24"/>
-          <w:szCs w:val="24"/>
-        </w:rPr>
-        <w:lastRenderedPageBreak/>
-        <w:t>multi-developer scenario. Without it, code maintenance and integration will be a nightmare to perform and someone has to spend hours on integrating code contributed by different members in a team daily.</w:t>
-      </w:r>
-      <w:r>
-        <w:rPr>
-          <w:sz w:val="24"/>
-          <w:szCs w:val="24"/>
-        </w:rPr>
-        <w:t xml:space="preserve"> From VSS (Visual Source Safe) one of the earliest source control systems in the 90s which had a client-server architecture many systems came into existence and evolved with newer features and capabilities to make not only the development easier but also the integration into CI/CD pipelines. Both the mentioned GitHub and Azure DevOps Git repository has the capability of integrating with a CI pipeline. The integration pipeline can connect with these repositories to pull the code and build the application(s). There is also the possibility of executing unit test and integration test which are also part of the source control.</w:t>
+        <w:t>are evident with these activities performed. The involvement and contribution of my colleague acting as another developer further highlights its importance. Source control systems have their place in a multi-developer scenario. Without it, code maintenance and integration will be a nightmare to perform and someone has to spend hours on integrating code contributed by different members in a team</w:t>
+      </w:r>
+      <w:r>
+        <w:rPr>
+          <w:sz w:val="24"/>
+          <w:szCs w:val="24"/>
+        </w:rPr>
+        <w:t xml:space="preserve"> on a</w:t>
+      </w:r>
+      <w:r>
+        <w:rPr>
+          <w:sz w:val="24"/>
+          <w:szCs w:val="24"/>
+        </w:rPr>
+        <w:t xml:space="preserve"> daily</w:t>
+      </w:r>
+      <w:r>
+        <w:rPr>
+          <w:sz w:val="24"/>
+          <w:szCs w:val="24"/>
+        </w:rPr>
+        <w:t xml:space="preserve"> basis</w:t>
+      </w:r>
+      <w:r>
+        <w:rPr>
+          <w:sz w:val="24"/>
+          <w:szCs w:val="24"/>
+        </w:rPr>
+        <w:t>.</w:t>
+      </w:r>
+      <w:r>
+        <w:rPr>
+          <w:sz w:val="24"/>
+          <w:szCs w:val="24"/>
+        </w:rPr>
+        <w:t xml:space="preserve"> From VSS (Visual Source Safe</w:t>
+      </w:r>
+      <w:sdt>
+        <w:sdtPr>
+          <w:rPr>
+            <w:sz w:val="24"/>
+            <w:szCs w:val="24"/>
+          </w:rPr>
+          <w:id w:val="-1152521285"/>
+          <w:citation/>
+        </w:sdtPr>
+        <w:sdtContent>
+          <w:r>
+            <w:rPr>
+              <w:sz w:val="24"/>
+              <w:szCs w:val="24"/>
+            </w:rPr>
+            <w:fldChar w:fldCharType="begin"/>
+          </w:r>
+          <w:r>
+            <w:rPr>
+              <w:sz w:val="24"/>
+              <w:szCs w:val="24"/>
+              <w:lang w:val="en-US"/>
+            </w:rPr>
+            <w:instrText xml:space="preserve"> CITATION Wik22 \l 1033 </w:instrText>
+          </w:r>
+          <w:r>
+            <w:rPr>
+              <w:sz w:val="24"/>
+              <w:szCs w:val="24"/>
+            </w:rPr>
+            <w:fldChar w:fldCharType="separate"/>
+          </w:r>
+          <w:r>
+            <w:rPr>
+              <w:noProof/>
+              <w:sz w:val="24"/>
+              <w:szCs w:val="24"/>
+              <w:lang w:val="en-US"/>
+            </w:rPr>
+            <w:t xml:space="preserve"> </w:t>
+          </w:r>
+          <w:r>
+            <w:rPr>
+              <w:noProof/>
+              <w:sz w:val="24"/>
+              <w:szCs w:val="24"/>
+              <w:lang w:val="en-US"/>
+            </w:rPr>
+            <w:t>(Wikepedia, n.d.)</w:t>
+          </w:r>
+          <w:r>
+            <w:rPr>
+              <w:sz w:val="24"/>
+              <w:szCs w:val="24"/>
+            </w:rPr>
+            <w:fldChar w:fldCharType="end"/>
+          </w:r>
+        </w:sdtContent>
+      </w:sdt>
+      <w:r>
+        <w:rPr>
+          <w:sz w:val="24"/>
+          <w:szCs w:val="24"/>
+        </w:rPr>
+        <w:t>)</w:t>
+      </w:r>
+      <w:r>
+        <w:rPr>
+          <w:sz w:val="24"/>
+          <w:szCs w:val="24"/>
+        </w:rPr>
+        <w:t>,</w:t>
+      </w:r>
+      <w:r>
+        <w:rPr>
+          <w:sz w:val="24"/>
+          <w:szCs w:val="24"/>
+        </w:rPr>
+        <w:t xml:space="preserve"> one of the earliest source control systems in the 90s which had a client-server architecture many systems came into existence and evolved with newer features and capabilities to make not only the development easier but also the integration into CI/CD pipelines. Both the mentioned GitHub and Azure DevOps Git repository has the capability of integrating with a CI pipeline. The integration pipeline can connect with these repositories to pull the code and build the application(s)</w:t>
+      </w:r>
+      <w:r>
+        <w:rPr>
+          <w:sz w:val="24"/>
+          <w:szCs w:val="24"/>
+        </w:rPr>
+        <w:t xml:space="preserve"> to create artifacts to deploy these onto the right environment by the deployment pipeline</w:t>
+      </w:r>
+      <w:r>
+        <w:rPr>
+          <w:sz w:val="24"/>
+          <w:szCs w:val="24"/>
+        </w:rPr>
+        <w:t>. There is also the possibility of executing unit test and integration test which are also</w:t>
+      </w:r>
+      <w:r>
+        <w:rPr>
+          <w:sz w:val="24"/>
+          <w:szCs w:val="24"/>
+        </w:rPr>
+        <w:t xml:space="preserve"> codes and scripts checked into the repository henc</w:t>
+      </w:r>
+      <w:r>
+        <w:rPr>
+          <w:sz w:val="24"/>
+          <w:szCs w:val="24"/>
+        </w:rPr>
+        <w:t xml:space="preserve">e </w:t>
+      </w:r>
+      <w:r>
+        <w:rPr>
+          <w:sz w:val="24"/>
+          <w:szCs w:val="24"/>
+        </w:rPr>
+        <w:t xml:space="preserve">part of the source </w:t>
+      </w:r>
+      <w:r>
+        <w:rPr>
+          <w:sz w:val="24"/>
+          <w:szCs w:val="24"/>
+        </w:rPr>
+        <w:t>control.</w:t>
       </w:r>
     </w:p>
     <w:p>
@@ -1846,7 +2229,35 @@
           <w:sz w:val="24"/>
           <w:szCs w:val="24"/>
         </w:rPr>
-        <w:t>. This will help us to fetch new changes pushed by a colleague to another branch which we might need.</w:t>
+        <w:t xml:space="preserve">. This </w:t>
+      </w:r>
+      <w:r>
+        <w:rPr>
+          <w:sz w:val="24"/>
+          <w:szCs w:val="24"/>
+        </w:rPr>
+        <w:t>h</w:t>
+      </w:r>
+      <w:r>
+        <w:rPr>
+          <w:sz w:val="24"/>
+          <w:szCs w:val="24"/>
+        </w:rPr>
+        <w:t>elp</w:t>
+      </w:r>
+      <w:r>
+        <w:rPr>
+          <w:sz w:val="24"/>
+          <w:szCs w:val="24"/>
+        </w:rPr>
+        <w:t>s</w:t>
+      </w:r>
+      <w:r>
+        <w:rPr>
+          <w:sz w:val="24"/>
+          <w:szCs w:val="24"/>
+        </w:rPr>
+        <w:t xml:space="preserve"> us to fetch new changes pushed by a colleague to another branch which we might need.</w:t>
       </w:r>
     </w:p>
     <w:p>
@@ -1870,7 +2281,28 @@
           <w:sz w:val="24"/>
           <w:szCs w:val="24"/>
         </w:rPr>
-        <w:t>: Combining several previous commits into a new commit</w:t>
+        <w:t xml:space="preserve">: Combining several previous commits </w:t>
+      </w:r>
+      <w:r>
+        <w:rPr>
+          <w:sz w:val="24"/>
+          <w:szCs w:val="24"/>
+        </w:rPr>
+        <w:t>in a different branch into</w:t>
+      </w:r>
+      <w:r>
+        <w:rPr>
+          <w:sz w:val="24"/>
+          <w:szCs w:val="24"/>
+        </w:rPr>
+        <w:t xml:space="preserve"> a</w:t>
+      </w:r>
+      <w:r>
+        <w:rPr>
+          <w:sz w:val="24"/>
+          <w:szCs w:val="24"/>
+        </w:rPr>
+        <w:t>nother branch</w:t>
       </w:r>
       <w:r>
         <w:rPr>
@@ -1884,7 +2316,35 @@
           <w:sz w:val="24"/>
           <w:szCs w:val="24"/>
         </w:rPr>
-        <w:t xml:space="preserve"> This helps us to move to different commit than the one we initially created our new branch.</w:t>
+        <w:t xml:space="preserve"> This helps us to move to different commit than the one we initially created </w:t>
+      </w:r>
+      <w:r>
+        <w:rPr>
+          <w:sz w:val="24"/>
+          <w:szCs w:val="24"/>
+        </w:rPr>
+        <w:t xml:space="preserve">on </w:t>
+      </w:r>
+      <w:r>
+        <w:rPr>
+          <w:sz w:val="24"/>
+          <w:szCs w:val="24"/>
+        </w:rPr>
+        <w:t>our new</w:t>
+      </w:r>
+      <w:r>
+        <w:rPr>
+          <w:sz w:val="24"/>
+          <w:szCs w:val="24"/>
+        </w:rPr>
+        <w:t>/different</w:t>
+      </w:r>
+      <w:r>
+        <w:rPr>
+          <w:sz w:val="24"/>
+          <w:szCs w:val="24"/>
+        </w:rPr>
+        <w:t xml:space="preserve"> branch.</w:t>
       </w:r>
     </w:p>
     <w:p>
@@ -1930,50 +2390,88 @@
           <w:sz w:val="24"/>
           <w:szCs w:val="24"/>
         </w:rPr>
-        <w:t>While the command line tool is always handy to quickly run basic and simple commands, i</w:t>
-      </w:r>
-      <w:r>
-        <w:rPr>
-          <w:sz w:val="24"/>
-          <w:szCs w:val="24"/>
-        </w:rPr>
-        <w:t>ts worth mentioning about the GUI tools available for working with these repositories.</w:t>
-      </w:r>
-      <w:r>
-        <w:rPr>
-          <w:sz w:val="24"/>
-          <w:szCs w:val="24"/>
-        </w:rPr>
-        <w:t xml:space="preserve"> There are freely available tools like SourceTree and TortoiseGit that are dedicated git client tools which gives us the power to perform the aforementioned git features with simple clicks of buttons. Most of the IDEs such as Visual Studio and Visual Studio Code </w:t>
-      </w:r>
-      <w:r>
-        <w:rPr>
-          <w:sz w:val="24"/>
-          <w:szCs w:val="24"/>
-        </w:rPr>
-        <w:t>too</w:t>
-      </w:r>
-      <w:r>
-        <w:rPr>
-          <w:sz w:val="24"/>
-          <w:szCs w:val="24"/>
-        </w:rPr>
-        <w:t xml:space="preserve"> have Git integration built-in. In this exercise the Git diff and conflict resolutions were done using Visual Studio IDE. Visual Studio has a dedicated window for git like the solution explorer window which is very easy to integrate with both Azure DevOps as well as a GitHub repository. All these tools are executing respective git commands or a series of commands while we perform the clicks on their UI.</w:t>
-      </w:r>
-    </w:p>
-    <w:p>
-      <w:pPr>
-        <w:rPr>
-          <w:sz w:val="24"/>
-          <w:szCs w:val="24"/>
-        </w:rPr>
-      </w:pPr>
-      <w:r>
-        <w:rPr>
-          <w:sz w:val="24"/>
-          <w:szCs w:val="24"/>
-        </w:rPr>
-        <w:t>Although, both systems are Microsoft owned there are many differences that are easily spotted. While GitHub is more popular and the best used as a public repository, Azure DevOps is more corporate oriented. The setting up of organisation, setting up of team members with permissions is ideal for an organisation or</w:t>
+        <w:t xml:space="preserve">While the command line tool is always handy to quickly run basic and simple commands, </w:t>
+      </w:r>
+      <w:r>
+        <w:rPr>
+          <w:sz w:val="24"/>
+          <w:szCs w:val="24"/>
+        </w:rPr>
+        <w:t>it’s</w:t>
+      </w:r>
+      <w:r>
+        <w:rPr>
+          <w:sz w:val="24"/>
+          <w:szCs w:val="24"/>
+        </w:rPr>
+        <w:t xml:space="preserve"> worth mentioning about the GUI tools available for working with these repositories. There are freely available tools like SourceTree and </w:t>
+      </w:r>
+      <w:proofErr w:type="spellStart"/>
+      <w:r>
+        <w:rPr>
+          <w:sz w:val="24"/>
+          <w:szCs w:val="24"/>
+        </w:rPr>
+        <w:t>TortoiseGit</w:t>
+      </w:r>
+      <w:proofErr w:type="spellEnd"/>
+      <w:r>
+        <w:rPr>
+          <w:sz w:val="24"/>
+          <w:szCs w:val="24"/>
+        </w:rPr>
+        <w:t xml:space="preserve"> that are dedicated git client tools which gives us the power to perform the aforementioned git </w:t>
+      </w:r>
+      <w:r>
+        <w:rPr>
+          <w:sz w:val="24"/>
+          <w:szCs w:val="24"/>
+        </w:rPr>
+        <w:t>functions</w:t>
+      </w:r>
+      <w:r>
+        <w:rPr>
+          <w:sz w:val="24"/>
+          <w:szCs w:val="24"/>
+        </w:rPr>
+        <w:t xml:space="preserve"> with simple clicks of buttons. Most of the IDEs such as Visual Studio and Visual Studio Code too have Git integration built-in. In this exercise the Git diff and conflict resolutions were done using Visual Studio IDE. Visual Studio has a dedicated window for git like the solution explorer window which is very easy to integrate with both Azure DevOps as well as a GitHub repository. All these tools are executing respective git commands or a series of commands </w:t>
+      </w:r>
+      <w:r>
+        <w:rPr>
+          <w:sz w:val="24"/>
+          <w:szCs w:val="24"/>
+        </w:rPr>
+        <w:t xml:space="preserve">in the background </w:t>
+      </w:r>
+      <w:r>
+        <w:rPr>
+          <w:sz w:val="24"/>
+          <w:szCs w:val="24"/>
+        </w:rPr>
+        <w:t>while we perform the clicks on their UI.</w:t>
+      </w:r>
+    </w:p>
+    <w:p>
+      <w:pPr>
+        <w:rPr>
+          <w:sz w:val="24"/>
+          <w:szCs w:val="24"/>
+        </w:rPr>
+      </w:pPr>
+      <w:r>
+        <w:rPr>
+          <w:sz w:val="24"/>
+          <w:szCs w:val="24"/>
+        </w:rPr>
+        <w:t xml:space="preserve">Although, both systems are Microsoft owned there are many differences that are easily spotted. While GitHub is more popular and the best used as a public repository, Azure DevOps is more corporate oriented. The setting up of organisation, setting up of team </w:t>
+      </w:r>
+      <w:r>
+        <w:rPr>
+          <w:sz w:val="24"/>
+          <w:szCs w:val="24"/>
+        </w:rPr>
+        <w:lastRenderedPageBreak/>
+        <w:t>members with permissions is ideal for an organisation or</w:t>
       </w:r>
       <w:r>
         <w:rPr>
@@ -2016,142 +2514,567 @@
           <w:sz w:val="24"/>
           <w:szCs w:val="24"/>
         </w:rPr>
-        <w:t xml:space="preserve">Another difference worth noting is that Azure DevOps has an entire suite built-in for an enterprise which even includes easy integration with Microsoft’s cloud platform Azure </w:t>
-      </w:r>
-      <w:r>
-        <w:rPr>
-          <w:sz w:val="24"/>
-          <w:szCs w:val="24"/>
-        </w:rPr>
+        <w:t>Another difference worth noting is that Azure DevOps has an entire suite built-in for an enterprise which even includes easy integration with Microsoft’s cloud platform</w:t>
+      </w:r>
+      <w:r>
+        <w:rPr>
+          <w:sz w:val="24"/>
+          <w:szCs w:val="24"/>
+        </w:rPr>
+        <w:t>,</w:t>
+      </w:r>
+      <w:r>
+        <w:rPr>
+          <w:sz w:val="24"/>
+          <w:szCs w:val="24"/>
+        </w:rPr>
+        <w:t xml:space="preserve"> Azure through their CI/CD pipelines and a scrum board that easily fits for an agile team</w:t>
+      </w:r>
+      <w:r>
+        <w:rPr>
+          <w:sz w:val="24"/>
+          <w:szCs w:val="24"/>
+        </w:rPr>
+        <w:t>, w</w:t>
+      </w:r>
+      <w:r>
+        <w:rPr>
+          <w:sz w:val="24"/>
+          <w:szCs w:val="24"/>
+        </w:rPr>
+        <w:t>hereas GitHub lacks most of these features</w:t>
+      </w:r>
+      <w:r>
+        <w:rPr>
+          <w:sz w:val="24"/>
+          <w:szCs w:val="24"/>
+        </w:rPr>
+        <w:t xml:space="preserve"> or is in a pre-mature stage.</w:t>
+      </w:r>
+      <w:r>
+        <w:rPr>
+          <w:sz w:val="24"/>
+          <w:szCs w:val="24"/>
+        </w:rPr>
+        <w:t xml:space="preserve"> </w:t>
+      </w:r>
+      <w:r>
+        <w:rPr>
+          <w:sz w:val="24"/>
+          <w:szCs w:val="24"/>
+        </w:rPr>
+        <w:t>T</w:t>
+      </w:r>
+      <w:r>
+        <w:rPr>
+          <w:sz w:val="24"/>
+          <w:szCs w:val="24"/>
+        </w:rPr>
+        <w:t xml:space="preserve">here is the GitHub </w:t>
+      </w:r>
+      <w:r>
+        <w:rPr>
+          <w:sz w:val="24"/>
+          <w:szCs w:val="24"/>
+        </w:rPr>
+        <w:t>A</w:t>
+      </w:r>
+      <w:r>
+        <w:rPr>
+          <w:sz w:val="24"/>
+          <w:szCs w:val="24"/>
+        </w:rPr>
+        <w:t>ctions that could be used for CI/CD activities</w:t>
+      </w:r>
+      <w:r>
+        <w:rPr>
+          <w:sz w:val="24"/>
+          <w:szCs w:val="24"/>
+        </w:rPr>
+        <w:t xml:space="preserve"> and </w:t>
+      </w:r>
+      <w:r>
+        <w:rPr>
+          <w:sz w:val="24"/>
+          <w:szCs w:val="24"/>
+        </w:rPr>
+        <w:t>also</w:t>
+      </w:r>
+      <w:r>
+        <w:rPr>
+          <w:sz w:val="24"/>
+          <w:szCs w:val="24"/>
+        </w:rPr>
+        <w:t xml:space="preserve"> a scrum board that is still evolving</w:t>
+      </w:r>
+      <w:sdt>
+        <w:sdtPr>
+          <w:rPr>
+            <w:sz w:val="24"/>
+            <w:szCs w:val="24"/>
+          </w:rPr>
+          <w:id w:val="-1077358552"/>
+          <w:citation/>
+        </w:sdtPr>
+        <w:sdtContent>
+          <w:r>
+            <w:rPr>
+              <w:sz w:val="24"/>
+              <w:szCs w:val="24"/>
+            </w:rPr>
+            <w:fldChar w:fldCharType="begin"/>
+          </w:r>
+          <w:r>
+            <w:rPr>
+              <w:sz w:val="24"/>
+              <w:szCs w:val="24"/>
+              <w:lang w:val="en-US"/>
+            </w:rPr>
+            <w:instrText xml:space="preserve"> CITATION Lar22 \l 1033 </w:instrText>
+          </w:r>
+          <w:r>
+            <w:rPr>
+              <w:sz w:val="24"/>
+              <w:szCs w:val="24"/>
+            </w:rPr>
+            <w:fldChar w:fldCharType="separate"/>
+          </w:r>
+          <w:r>
+            <w:rPr>
+              <w:noProof/>
+              <w:sz w:val="24"/>
+              <w:szCs w:val="24"/>
+              <w:lang w:val="en-US"/>
+            </w:rPr>
+            <w:t xml:space="preserve"> </w:t>
+          </w:r>
+          <w:r>
+            <w:rPr>
+              <w:noProof/>
+              <w:sz w:val="24"/>
+              <w:szCs w:val="24"/>
+              <w:lang w:val="en-US"/>
+            </w:rPr>
+            <w:t>(Klint, 2022)</w:t>
+          </w:r>
+          <w:r>
+            <w:rPr>
+              <w:sz w:val="24"/>
+              <w:szCs w:val="24"/>
+            </w:rPr>
+            <w:fldChar w:fldCharType="end"/>
+          </w:r>
+        </w:sdtContent>
+      </w:sdt>
+      <w:r>
+        <w:rPr>
+          <w:sz w:val="24"/>
+          <w:szCs w:val="24"/>
+        </w:rPr>
+        <w:t>.</w:t>
+      </w:r>
+      <w:r>
+        <w:rPr>
+          <w:sz w:val="24"/>
+          <w:szCs w:val="24"/>
+        </w:rPr>
+        <w:t xml:space="preserve"> The pipelines of Azure DevOps can be thought of more mature since it came into existence </w:t>
+      </w:r>
+      <w:r>
+        <w:rPr>
+          <w:sz w:val="24"/>
+          <w:szCs w:val="24"/>
+        </w:rPr>
+        <w:t>since</w:t>
+      </w:r>
+      <w:r>
+        <w:rPr>
+          <w:sz w:val="24"/>
+          <w:szCs w:val="24"/>
+        </w:rPr>
+        <w:t xml:space="preserve"> a long time and many companies </w:t>
+      </w:r>
+      <w:r>
+        <w:rPr>
+          <w:sz w:val="24"/>
+          <w:szCs w:val="24"/>
+        </w:rPr>
+        <w:t>have</w:t>
+      </w:r>
+      <w:r>
+        <w:rPr>
+          <w:sz w:val="24"/>
+          <w:szCs w:val="24"/>
+        </w:rPr>
+        <w:t xml:space="preserve"> proven </w:t>
+      </w:r>
+      <w:r>
+        <w:rPr>
+          <w:sz w:val="24"/>
+          <w:szCs w:val="24"/>
+        </w:rPr>
+        <w:t xml:space="preserve">it </w:t>
+      </w:r>
+      <w:r>
+        <w:rPr>
+          <w:sz w:val="24"/>
+          <w:szCs w:val="24"/>
+        </w:rPr>
+        <w:t>successful</w:t>
+      </w:r>
+      <w:r>
+        <w:rPr>
+          <w:sz w:val="24"/>
+          <w:szCs w:val="24"/>
+        </w:rPr>
+        <w:t>ly</w:t>
+      </w:r>
+      <w:r>
+        <w:rPr>
+          <w:sz w:val="24"/>
+          <w:szCs w:val="24"/>
+        </w:rPr>
+        <w:t xml:space="preserve"> using for their production releases.</w:t>
+      </w:r>
+      <w:r>
+        <w:rPr>
+          <w:sz w:val="24"/>
+          <w:szCs w:val="24"/>
+        </w:rPr>
+        <w:t xml:space="preserve"> A team</w:t>
+      </w:r>
+      <w:r>
+        <w:rPr>
+          <w:sz w:val="24"/>
+          <w:szCs w:val="24"/>
+        </w:rPr>
+        <w:t xml:space="preserve"> set up</w:t>
+      </w:r>
+      <w:r>
+        <w:rPr>
+          <w:sz w:val="24"/>
+          <w:szCs w:val="24"/>
+        </w:rPr>
+        <w:t xml:space="preserve"> with Azure DevOps subscription does not have to rely on any other </w:t>
+      </w:r>
+      <w:r>
+        <w:rPr>
+          <w:sz w:val="24"/>
+          <w:szCs w:val="24"/>
+        </w:rPr>
+        <w:t>third-party</w:t>
+      </w:r>
+      <w:r>
+        <w:rPr>
+          <w:sz w:val="24"/>
+          <w:szCs w:val="24"/>
+        </w:rPr>
+        <w:t xml:space="preserve"> services for most of their tasks in the software development lifecycle.</w:t>
+      </w:r>
+    </w:p>
+    <w:p>
+      <w:pPr>
+        <w:rPr>
+          <w:sz w:val="24"/>
+          <w:szCs w:val="24"/>
+        </w:rPr>
+      </w:pPr>
+      <w:r>
+        <w:rPr>
+          <w:sz w:val="24"/>
+          <w:szCs w:val="24"/>
+        </w:rPr>
+        <w:t xml:space="preserve">Even though I am more familiar and comfortable using the Azure DevOps repository, I embrace the idea of openness </w:t>
+      </w:r>
+      <w:r>
+        <w:rPr>
+          <w:sz w:val="24"/>
+          <w:szCs w:val="24"/>
+        </w:rPr>
+        <w:t xml:space="preserve">expressed </w:t>
+      </w:r>
+      <w:r>
+        <w:rPr>
+          <w:sz w:val="24"/>
+          <w:szCs w:val="24"/>
+        </w:rPr>
+        <w:t xml:space="preserve">by GitHub. The power packed features along with the easiness of setting up a corporate repository </w:t>
+      </w:r>
+      <w:r>
+        <w:rPr>
+          <w:sz w:val="24"/>
+          <w:szCs w:val="24"/>
+        </w:rPr>
+        <w:t xml:space="preserve">is impressive and </w:t>
+      </w:r>
+      <w:r>
+        <w:rPr>
+          <w:sz w:val="24"/>
+          <w:szCs w:val="24"/>
+        </w:rPr>
+        <w:t>seem to be ideal for the corporate world</w:t>
+      </w:r>
+      <w:r>
+        <w:rPr>
+          <w:sz w:val="24"/>
+          <w:szCs w:val="24"/>
+        </w:rPr>
+        <w:t>.</w:t>
+      </w:r>
+      <w:r>
+        <w:rPr>
+          <w:sz w:val="24"/>
+          <w:szCs w:val="24"/>
+        </w:rPr>
+        <w:t xml:space="preserve"> However, the simplicity and public availability is more encouraging for public engagements and contributions.</w:t>
+      </w:r>
+    </w:p>
+    <w:p>
+      <w:pPr>
+        <w:rPr>
+          <w:sz w:val="24"/>
+          <w:szCs w:val="24"/>
+        </w:rPr>
+      </w:pPr>
+    </w:p>
+    <w:p>
+      <w:pPr>
+        <w:rPr>
+          <w:sz w:val="24"/>
+          <w:szCs w:val="24"/>
+        </w:rPr>
+      </w:pPr>
+    </w:p>
+    <w:sdt>
+      <w:sdtPr>
+        <w:rPr>
+          <w:rFonts w:asciiTheme="minorHAnsi" w:eastAsiaTheme="minorHAnsi" w:hAnsiTheme="minorHAnsi" w:cstheme="minorBidi"/>
+          <w:color w:val="auto"/>
+          <w:sz w:val="22"/>
+          <w:szCs w:val="22"/>
+        </w:rPr>
+        <w:id w:val="256646734"/>
+        <w:docPartObj>
+          <w:docPartGallery w:val="Bibliographies"/>
+          <w:docPartUnique/>
+        </w:docPartObj>
+      </w:sdtPr>
+      <w:sdtContent>
+        <w:p>
+          <w:pPr>
+            <w:pStyle w:val="Heading1"/>
+          </w:pPr>
+          <w:r>
+            <w:t>References</w:t>
+          </w:r>
+        </w:p>
+        <w:sdt>
+          <w:sdtPr>
+            <w:id w:val="-573587230"/>
+            <w:bibliography/>
+          </w:sdtPr>
+          <w:sdtContent>
+            <w:p>
+              <w:pPr>
+                <w:pStyle w:val="Bibliography"/>
+                <w:rPr>
+                  <w:noProof/>
+                  <w:sz w:val="24"/>
+                  <w:szCs w:val="24"/>
+                </w:rPr>
+              </w:pPr>
+              <w:r>
+                <w:fldChar w:fldCharType="begin"/>
+              </w:r>
+              <w:r>
+                <w:instrText xml:space="preserve"> BIBLIOGRAPHY </w:instrText>
+              </w:r>
+              <w:r>
+                <w:fldChar w:fldCharType="separate"/>
+              </w:r>
+              <w:r>
+                <w:rPr>
+                  <w:noProof/>
+                </w:rPr>
+                <w:t xml:space="preserve">Klint, L., 2022. </w:t>
+              </w:r>
+              <w:r>
+                <w:rPr>
+                  <w:i/>
+                  <w:iCs/>
+                  <w:noProof/>
+                </w:rPr>
+                <w:t xml:space="preserve">Azure DevOps vs GitHub: Which DevOps tool is better?. </w:t>
+              </w:r>
+              <w:r>
+                <w:rPr>
+                  <w:noProof/>
+                </w:rPr>
+                <w:t xml:space="preserve">[Online] </w:t>
+              </w:r>
+              <w:r>
+                <w:rPr>
+                  <w:noProof/>
+                </w:rPr>
+                <w:br/>
+                <w:t xml:space="preserve">Available at: </w:t>
+              </w:r>
+              <w:r>
+                <w:rPr>
+                  <w:noProof/>
+                  <w:u w:val="single"/>
+                </w:rPr>
+                <w:t>https://acloudguru.com/blog/engineering/azure-devops-vs-github-comparing-microsofts-devops-twins</w:t>
+              </w:r>
+              <w:r>
+                <w:rPr>
+                  <w:noProof/>
+                </w:rPr>
+                <w:br/>
+                <w:t>[Accessed 12 07 2022].</w:t>
+              </w:r>
+            </w:p>
+            <w:p>
+              <w:pPr>
+                <w:pStyle w:val="Bibliography"/>
+                <w:rPr>
+                  <w:noProof/>
+                  <w:lang w:val="en-US"/>
+                </w:rPr>
+              </w:pPr>
+              <w:r>
+                <w:rPr>
+                  <w:noProof/>
+                  <w:lang w:val="en-US"/>
+                </w:rPr>
+                <w:t xml:space="preserve">Microsoft, n.d. </w:t>
+              </w:r>
+              <w:r>
+                <w:rPr>
+                  <w:i/>
+                  <w:iCs/>
+                  <w:noProof/>
+                  <w:lang w:val="en-US"/>
+                </w:rPr>
+                <w:t xml:space="preserve">Azure DevOps Services Pricing | Microsoft Azure. </w:t>
+              </w:r>
+              <w:r>
+                <w:rPr>
+                  <w:noProof/>
+                  <w:lang w:val="en-US"/>
+                </w:rPr>
+                <w:t xml:space="preserve">[Online] </w:t>
+              </w:r>
+              <w:r>
+                <w:rPr>
+                  <w:noProof/>
+                  <w:lang w:val="en-US"/>
+                </w:rPr>
+                <w:br/>
+                <w:t xml:space="preserve">Available at: </w:t>
+              </w:r>
+              <w:r>
+                <w:rPr>
+                  <w:noProof/>
+                  <w:u w:val="single"/>
+                  <w:lang w:val="en-US"/>
+                </w:rPr>
+                <w:t>https://azure.microsoft.com/en-gb/pricing/details/devops/azure-devops-services/</w:t>
+              </w:r>
+              <w:r>
+                <w:rPr>
+                  <w:noProof/>
+                  <w:lang w:val="en-US"/>
+                </w:rPr>
+                <w:br/>
+                <w:t>[Accessed 20 10 2022].</w:t>
+              </w:r>
+            </w:p>
+            <w:p>
+              <w:pPr>
+                <w:pStyle w:val="Bibliography"/>
+                <w:rPr>
+                  <w:noProof/>
+                </w:rPr>
+              </w:pPr>
+              <w:r>
+                <w:rPr>
+                  <w:noProof/>
+                </w:rPr>
+                <w:t xml:space="preserve">Wikepedia, n.d. </w:t>
+              </w:r>
+              <w:r>
+                <w:rPr>
+                  <w:i/>
+                  <w:iCs/>
+                  <w:noProof/>
+                </w:rPr>
+                <w:t xml:space="preserve">Microsoft Visual SourceSafe. </w:t>
+              </w:r>
+              <w:r>
+                <w:rPr>
+                  <w:noProof/>
+                </w:rPr>
+                <w:t xml:space="preserve">[Online] </w:t>
+              </w:r>
+              <w:r>
+                <w:rPr>
+                  <w:noProof/>
+                </w:rPr>
+                <w:br/>
+                <w:t xml:space="preserve">Available at: </w:t>
+              </w:r>
+              <w:r>
+                <w:rPr>
+                  <w:noProof/>
+                  <w:u w:val="single"/>
+                </w:rPr>
+                <w:t>https://en.wikipedia.org/wiki/Microsoft_Visual_SourceSafe</w:t>
+              </w:r>
+              <w:r>
+                <w:rPr>
+                  <w:noProof/>
+                </w:rPr>
+                <w:br/>
+                <w:t>[Accessed 22 10 2022].</w:t>
+              </w:r>
+            </w:p>
+            <w:p>
+              <w:r>
+                <w:rPr>
+                  <w:b/>
+                  <w:bCs/>
+                  <w:noProof/>
+                </w:rPr>
+                <w:fldChar w:fldCharType="end"/>
+              </w:r>
+            </w:p>
+          </w:sdtContent>
+        </w:sdt>
+      </w:sdtContent>
+    </w:sdt>
+    <w:p>
+      <w:pPr>
+        <w:rPr>
+          <w:lang w:val="en-US"/>
+        </w:rPr>
+        <w:sectPr>
+          <w:headerReference w:type="default" r:id="rId10"/>
+          <w:pgSz w:w="11906" w:h="16838"/>
+          <w:pgMar w:top="1440" w:right="1440" w:bottom="1440" w:left="1440" w:header="708" w:footer="708" w:gutter="0"/>
+          <w:cols w:space="708"/>
+          <w:docGrid w:linePitch="360"/>
+        </w:sectPr>
+      </w:pPr>
+    </w:p>
+    <w:p>
+      <w:pPr>
+        <w:rPr>
+          <w:lang w:val="en-US"/>
+        </w:rPr>
+      </w:pPr>
+      <w:r>
         <w:lastRenderedPageBreak/>
-        <w:t>through their CI/CD pipelines and a scrum board that easily fits for an agile team. Whereas GitHub lacks most of these features though there is the GitHub actions that could be used for CI/CD activities. A team</w:t>
-      </w:r>
-      <w:r>
-        <w:rPr>
-          <w:sz w:val="24"/>
-          <w:szCs w:val="24"/>
-        </w:rPr>
-        <w:t xml:space="preserve"> set up</w:t>
-      </w:r>
-      <w:r>
-        <w:rPr>
-          <w:sz w:val="24"/>
-          <w:szCs w:val="24"/>
-        </w:rPr>
-        <w:t xml:space="preserve"> with Azure DevOps subscription does not have to rely on any other </w:t>
-      </w:r>
-      <w:r>
-        <w:rPr>
-          <w:sz w:val="24"/>
-          <w:szCs w:val="24"/>
-        </w:rPr>
-        <w:t>third-party</w:t>
-      </w:r>
-      <w:r>
-        <w:rPr>
-          <w:sz w:val="24"/>
-          <w:szCs w:val="24"/>
-        </w:rPr>
-        <w:t xml:space="preserve"> services for most of their tasks in the software development lifecycle.</w:t>
-      </w:r>
-    </w:p>
-    <w:p>
-      <w:pPr>
-        <w:rPr>
-          <w:sz w:val="24"/>
-          <w:szCs w:val="24"/>
-        </w:rPr>
-      </w:pPr>
-    </w:p>
-    <w:p>
-      <w:pPr>
-        <w:rPr>
-          <w:sz w:val="24"/>
-          <w:szCs w:val="24"/>
-        </w:rPr>
-      </w:pPr>
-    </w:p>
-    <w:p>
-      <w:pPr>
-        <w:rPr>
-          <w:sz w:val="24"/>
-          <w:szCs w:val="24"/>
-        </w:rPr>
-      </w:pPr>
-    </w:p>
-    <w:p>
-      <w:pPr>
-        <w:rPr>
-          <w:sz w:val="24"/>
-          <w:szCs w:val="24"/>
-        </w:rPr>
-      </w:pPr>
-    </w:p>
-    <w:p>
-      <w:pPr>
-        <w:rPr>
-          <w:sz w:val="24"/>
-          <w:szCs w:val="24"/>
-        </w:rPr>
-      </w:pPr>
-      <w:r>
-        <w:rPr>
-          <w:sz w:val="24"/>
-          <w:szCs w:val="24"/>
-        </w:rPr>
-        <w:t>https://azure.microsoft.com/en-gb/pricing/details/devops/azure-devops-services/</w:t>
-      </w:r>
-    </w:p>
-    <w:p>
-      <w:pPr>
-        <w:rPr>
-          <w:sz w:val="24"/>
-          <w:szCs w:val="24"/>
-        </w:rPr>
-      </w:pPr>
-      <w:r>
-        <w:rPr>
-          <w:sz w:val="24"/>
-          <w:szCs w:val="24"/>
-        </w:rPr>
-        <w:t>https://en.wikipedia.org/wiki/Microsoft_Visual_SourceSafe</w:t>
-      </w:r>
-    </w:p>
-    <w:p>
-      <w:pPr>
-        <w:rPr>
-          <w:lang w:val="en-US"/>
-        </w:rPr>
-      </w:pPr>
-    </w:p>
-    <w:p>
-      <w:pPr>
-        <w:rPr>
-          <w:lang w:val="en-US"/>
-        </w:rPr>
-      </w:pPr>
-    </w:p>
-    <w:p>
-      <w:pPr>
-        <w:rPr>
-          <w:lang w:val="en-US"/>
-        </w:rPr>
-      </w:pPr>
-    </w:p>
-    <w:p>
-      <w:pPr>
-        <w:rPr>
-          <w:lang w:val="en-US"/>
-        </w:rPr>
-      </w:pPr>
-    </w:p>
-    <w:p>
-      <w:pPr>
-        <w:rPr>
-          <w:lang w:val="en-US"/>
-        </w:rPr>
-      </w:pPr>
-      <w:r>
         <w:t xml:space="preserve">Figure 1: </w:t>
       </w:r>
       <w:r>
@@ -2188,7 +3111,7 @@
                     <pic:cNvPicPr/>
                   </pic:nvPicPr>
                   <pic:blipFill>
-                    <a:blip r:embed="rId6">
+                    <a:blip r:embed="rId11">
                       <a:extLst>
                         <a:ext uri="{28A0092B-C50C-407E-A947-70E740481C1C}">
                           <a14:useLocalDpi xmlns:a14="http://schemas.microsoft.com/office/drawing/2010/main" val="0"/>
@@ -2256,7 +3179,6 @@
         <w:rPr>
           <w:noProof/>
         </w:rPr>
-        <w:lastRenderedPageBreak/>
         <w:drawing>
           <wp:inline distT="0" distB="0" distL="0" distR="0" wp14:anchorId="54CD6234" wp14:editId="68A1F51A">
             <wp:extent cx="5731510" cy="2799715"/>
@@ -2273,7 +3195,7 @@
                     <pic:cNvPicPr/>
                   </pic:nvPicPr>
                   <pic:blipFill>
-                    <a:blip r:embed="rId7" cstate="print">
+                    <a:blip r:embed="rId12" cstate="print">
                       <a:extLst>
                         <a:ext uri="{28A0092B-C50C-407E-A947-70E740481C1C}">
                           <a14:useLocalDpi xmlns:a14="http://schemas.microsoft.com/office/drawing/2010/main" val="0"/>
@@ -2319,6 +3241,7 @@
         </w:rPr>
       </w:pPr>
       <w:r>
+        <w:lastRenderedPageBreak/>
         <w:t xml:space="preserve">Figure 3: </w:t>
       </w:r>
       <w:r>
@@ -2327,6 +3250,13 @@
           <w:iCs/>
         </w:rPr>
         <w:t>Clone repository into a local folder</w:t>
+      </w:r>
+      <w:r>
+        <w:rPr>
+          <w:i/>
+          <w:iCs/>
+        </w:rPr>
+        <w:t xml:space="preserve"> via command line</w:t>
       </w:r>
       <w:r>
         <w:rPr>
@@ -2348,7 +3278,7 @@
                     <pic:cNvPicPr/>
                   </pic:nvPicPr>
                   <pic:blipFill>
-                    <a:blip r:embed="rId8" cstate="print">
+                    <a:blip r:embed="rId13" cstate="print">
                       <a:extLst>
                         <a:ext uri="{28A0092B-C50C-407E-A947-70E740481C1C}">
                           <a14:useLocalDpi xmlns:a14="http://schemas.microsoft.com/office/drawing/2010/main" val="0"/>
@@ -2411,7 +3341,6 @@
         <w:rPr>
           <w:noProof/>
         </w:rPr>
-        <w:lastRenderedPageBreak/>
         <w:drawing>
           <wp:inline distT="0" distB="0" distL="0" distR="0" wp14:anchorId="6E1A1F4E" wp14:editId="7B40658F">
             <wp:extent cx="5731510" cy="2480310"/>
@@ -2428,7 +3357,7 @@
                     <pic:cNvPicPr/>
                   </pic:nvPicPr>
                   <pic:blipFill>
-                    <a:blip r:embed="rId9" cstate="print">
+                    <a:blip r:embed="rId14" cstate="print">
                       <a:extLst>
                         <a:ext uri="{28A0092B-C50C-407E-A947-70E740481C1C}">
                           <a14:useLocalDpi xmlns:a14="http://schemas.microsoft.com/office/drawing/2010/main" val="0"/>
@@ -2465,18 +3394,12 @@
     <w:p>
       <w:pPr>
         <w:rPr>
-          <w:lang w:val="en-US"/>
-        </w:rPr>
-      </w:pPr>
-    </w:p>
-    <w:p>
-      <w:pPr>
-        <w:rPr>
           <w:i/>
           <w:iCs/>
         </w:rPr>
       </w:pPr>
       <w:r>
+        <w:lastRenderedPageBreak/>
         <w:t xml:space="preserve">Figure 5: </w:t>
       </w:r>
       <w:r>
@@ -2485,6 +3408,13 @@
           <w:iCs/>
         </w:rPr>
         <w:t>Stage files</w:t>
+      </w:r>
+      <w:r>
+        <w:rPr>
+          <w:i/>
+          <w:iCs/>
+        </w:rPr>
+        <w:t xml:space="preserve"> via command line</w:t>
       </w:r>
       <w:r>
         <w:rPr>
@@ -2506,7 +3436,7 @@
                     <pic:cNvPicPr/>
                   </pic:nvPicPr>
                   <pic:blipFill>
-                    <a:blip r:embed="rId10" cstate="print">
+                    <a:blip r:embed="rId15" cstate="print">
                       <a:extLst>
                         <a:ext uri="{28A0092B-C50C-407E-A947-70E740481C1C}">
                           <a14:useLocalDpi xmlns:a14="http://schemas.microsoft.com/office/drawing/2010/main" val="0"/>
@@ -2543,7 +3473,6 @@
     </w:p>
     <w:p>
       <w:r>
-        <w:lastRenderedPageBreak/>
         <w:t xml:space="preserve">Figure 6: </w:t>
       </w:r>
       <w:r>
@@ -2552,6 +3481,13 @@
           <w:iCs/>
         </w:rPr>
         <w:t>Commit changes with a message/comment</w:t>
+      </w:r>
+      <w:r>
+        <w:rPr>
+          <w:i/>
+          <w:iCs/>
+        </w:rPr>
+        <w:t xml:space="preserve"> via command line</w:t>
       </w:r>
       <w:r>
         <w:rPr>
@@ -2573,7 +3509,7 @@
                     <pic:cNvPicPr/>
                   </pic:nvPicPr>
                   <pic:blipFill>
-                    <a:blip r:embed="rId11" cstate="print">
+                    <a:blip r:embed="rId16" cstate="print">
                       <a:extLst>
                         <a:ext uri="{28A0092B-C50C-407E-A947-70E740481C1C}">
                           <a14:useLocalDpi xmlns:a14="http://schemas.microsoft.com/office/drawing/2010/main" val="0"/>
@@ -2601,11 +3537,6 @@
       </w:r>
     </w:p>
     <w:p/>
-    <w:p/>
-    <w:p/>
-    <w:p/>
-    <w:p/>
-    <w:p/>
     <w:p>
       <w:r>
         <w:t xml:space="preserve">Figure 7: </w:t>
@@ -2637,7 +3568,7 @@
                     <pic:cNvPicPr/>
                   </pic:nvPicPr>
                   <pic:blipFill>
-                    <a:blip r:embed="rId12" cstate="print">
+                    <a:blip r:embed="rId17" cstate="print">
                       <a:extLst>
                         <a:ext uri="{28A0092B-C50C-407E-A947-70E740481C1C}">
                           <a14:useLocalDpi xmlns:a14="http://schemas.microsoft.com/office/drawing/2010/main" val="0"/>
@@ -2664,7 +3595,6 @@
         </w:drawing>
       </w:r>
     </w:p>
-    <w:p/>
     <w:p>
       <w:r>
         <w:lastRenderedPageBreak/>
@@ -2699,7 +3629,7 @@
                     </pic:cNvPicPr>
                   </pic:nvPicPr>
                   <pic:blipFill>
-                    <a:blip r:embed="rId13" cstate="print">
+                    <a:blip r:embed="rId18" cstate="print">
                       <a:extLst>
                         <a:ext uri="{28A0092B-C50C-407E-A947-70E740481C1C}">
                           <a14:useLocalDpi xmlns:a14="http://schemas.microsoft.com/office/drawing/2010/main" val="0"/>
@@ -2771,7 +3701,7 @@
                     <pic:cNvPicPr/>
                   </pic:nvPicPr>
                   <pic:blipFill>
-                    <a:blip r:embed="rId14"/>
+                    <a:blip r:embed="rId19"/>
                     <a:stretch>
                       <a:fillRect/>
                     </a:stretch>
@@ -2808,6 +3738,7 @@
         </w:rPr>
       </w:pPr>
       <w:r>
+        <w:lastRenderedPageBreak/>
         <w:t xml:space="preserve">Figure 10: </w:t>
       </w:r>
       <w:r>
@@ -2817,21 +3748,12 @@
         </w:rPr>
         <w:t>Conflict resolved and to be merged</w:t>
       </w:r>
-    </w:p>
-    <w:p>
-      <w:pPr>
-        <w:rPr>
-          <w:i/>
-          <w:iCs/>
-        </w:rPr>
-      </w:pPr>
       <w:r>
         <w:rPr>
           <w:i/>
           <w:iCs/>
           <w:noProof/>
         </w:rPr>
-        <w:lastRenderedPageBreak/>
         <w:drawing>
           <wp:inline distT="0" distB="0" distL="0" distR="0" wp14:anchorId="59BF5F2F" wp14:editId="56028566">
             <wp:extent cx="5731510" cy="2940685"/>
@@ -2848,7 +3770,7 @@
                     <pic:cNvPicPr/>
                   </pic:nvPicPr>
                   <pic:blipFill>
-                    <a:blip r:embed="rId15"/>
+                    <a:blip r:embed="rId20"/>
                     <a:stretch>
                       <a:fillRect/>
                     </a:stretch>
@@ -2877,6 +3799,91 @@
     </w:sectPr>
   </w:body>
 </w:document>
+</file>
+
+<file path=word/endnotes.xml><?xml version="1.0" encoding="utf-8"?>
+<w:endnotes xmlns:wpc="http://schemas.microsoft.com/office/word/2010/wordprocessingCanvas" xmlns:cx="http://schemas.microsoft.com/office/drawing/2014/chartex" xmlns:cx1="http://schemas.microsoft.com/office/drawing/2015/9/8/chartex" xmlns:cx2="http://schemas.microsoft.com/office/drawing/2015/10/21/chartex" xmlns:cx3="http://schemas.microsoft.com/office/drawing/2016/5/9/chartex" xmlns:cx4="http://schemas.microsoft.com/office/drawing/2016/5/10/chartex" xmlns:cx5="http://schemas.microsoft.com/office/drawing/2016/5/11/chartex" xmlns:cx6="http://schemas.microsoft.com/office/drawing/2016/5/12/chartex" xmlns:cx7="http://schemas.microsoft.com/office/drawing/2016/5/13/chartex" xmlns:cx8="http://schemas.microsoft.com/office/drawing/2016/5/14/chartex" xmlns:mc="http://schemas.openxmlformats.org/markup-compatibility/2006" xmlns:aink="http://schemas.microsoft.com/office/drawing/2016/ink" xmlns:am3d="http://schemas.microsoft.com/office/drawing/2017/model3d" xmlns:o="urn:schemas-microsoft-com:office:office" xmlns:oel="http://schemas.microsoft.com/office/2019/extlst" xmlns:r="http://schemas.openxmlformats.org/officeDocument/2006/relationships" xmlns:m="http://schemas.openxmlformats.org/officeDocument/2006/math" xmlns:v="urn:schemas-microsoft-com:vml" xmlns:wp14="http://schemas.microsoft.com/office/word/2010/wordprocessingDrawing" xmlns:wp="http://schemas.openxmlformats.org/drawingml/2006/wordprocessingDrawing" xmlns:w10="urn:schemas-microsoft-com:office:word" xmlns:w="http://schemas.openxmlformats.org/wordprocessingml/2006/main" xmlns:w14="http://schemas.microsoft.com/office/word/2010/wordml" xmlns:w15="http://schemas.microsoft.com/office/word/2012/wordml" xmlns:w16cex="http://schemas.microsoft.com/office/word/2018/wordml/cex" xmlns:w16cid="http://schemas.microsoft.com/office/word/2016/wordml/cid" xmlns:w16="http://schemas.microsoft.com/office/word/2018/wordml" xmlns:w16sdtdh="http://schemas.microsoft.com/office/word/2020/wordml/sdtdatahash" xmlns:w16se="http://schemas.microsoft.com/office/word/2015/wordml/symex" xmlns:wpg="http://schemas.microsoft.com/office/word/2010/wordprocessingGroup" xmlns:wpi="http://schemas.microsoft.com/office/word/2010/wordprocessingInk" xmlns:wne="http://schemas.microsoft.com/office/word/2006/wordml" xmlns:wps="http://schemas.microsoft.com/office/word/2010/wordprocessingShape" mc:Ignorable="w14 w15 w16se w16cid w16 w16cex w16sdtdh wp14">
+  <w:endnote w:type="separator" w:id="-1">
+    <w:p>
+      <w:pPr>
+        <w:spacing w:after="0" w:line="240" w:lineRule="auto"/>
+      </w:pPr>
+      <w:r>
+        <w:separator/>
+      </w:r>
+    </w:p>
+  </w:endnote>
+  <w:endnote w:type="continuationSeparator" w:id="0">
+    <w:p>
+      <w:pPr>
+        <w:spacing w:after="0" w:line="240" w:lineRule="auto"/>
+      </w:pPr>
+      <w:r>
+        <w:continuationSeparator/>
+      </w:r>
+    </w:p>
+  </w:endnote>
+</w:endnotes>
+</file>
+
+<file path=word/footnotes.xml><?xml version="1.0" encoding="utf-8"?>
+<w:footnotes xmlns:wpc="http://schemas.microsoft.com/office/word/2010/wordprocessingCanvas" xmlns:cx="http://schemas.microsoft.com/office/drawing/2014/chartex" xmlns:cx1="http://schemas.microsoft.com/office/drawing/2015/9/8/chartex" xmlns:cx2="http://schemas.microsoft.com/office/drawing/2015/10/21/chartex" xmlns:cx3="http://schemas.microsoft.com/office/drawing/2016/5/9/chartex" xmlns:cx4="http://schemas.microsoft.com/office/drawing/2016/5/10/chartex" xmlns:cx5="http://schemas.microsoft.com/office/drawing/2016/5/11/chartex" xmlns:cx6="http://schemas.microsoft.com/office/drawing/2016/5/12/chartex" xmlns:cx7="http://schemas.microsoft.com/office/drawing/2016/5/13/chartex" xmlns:cx8="http://schemas.microsoft.com/office/drawing/2016/5/14/chartex" xmlns:mc="http://schemas.openxmlformats.org/markup-compatibility/2006" xmlns:aink="http://schemas.microsoft.com/office/drawing/2016/ink" xmlns:am3d="http://schemas.microsoft.com/office/drawing/2017/model3d" xmlns:o="urn:schemas-microsoft-com:office:office" xmlns:oel="http://schemas.microsoft.com/office/2019/extlst" xmlns:r="http://schemas.openxmlformats.org/officeDocument/2006/relationships" xmlns:m="http://schemas.openxmlformats.org/officeDocument/2006/math" xmlns:v="urn:schemas-microsoft-com:vml" xmlns:wp14="http://schemas.microsoft.com/office/word/2010/wordprocessingDrawing" xmlns:wp="http://schemas.openxmlformats.org/drawingml/2006/wordprocessingDrawing" xmlns:w10="urn:schemas-microsoft-com:office:word" xmlns:w="http://schemas.openxmlformats.org/wordprocessingml/2006/main" xmlns:w14="http://schemas.microsoft.com/office/word/2010/wordml" xmlns:w15="http://schemas.microsoft.com/office/word/2012/wordml" xmlns:w16cex="http://schemas.microsoft.com/office/word/2018/wordml/cex" xmlns:w16cid="http://schemas.microsoft.com/office/word/2016/wordml/cid" xmlns:w16="http://schemas.microsoft.com/office/word/2018/wordml" xmlns:w16sdtdh="http://schemas.microsoft.com/office/word/2020/wordml/sdtdatahash" xmlns:w16se="http://schemas.microsoft.com/office/word/2015/wordml/symex" xmlns:wpg="http://schemas.microsoft.com/office/word/2010/wordprocessingGroup" xmlns:wpi="http://schemas.microsoft.com/office/word/2010/wordprocessingInk" xmlns:wne="http://schemas.microsoft.com/office/word/2006/wordml" xmlns:wps="http://schemas.microsoft.com/office/word/2010/wordprocessingShape" mc:Ignorable="w14 w15 w16se w16cid w16 w16cex w16sdtdh wp14">
+  <w:footnote w:type="separator" w:id="-1">
+    <w:p>
+      <w:pPr>
+        <w:spacing w:after="0" w:line="240" w:lineRule="auto"/>
+      </w:pPr>
+      <w:r>
+        <w:separator/>
+      </w:r>
+    </w:p>
+  </w:footnote>
+  <w:footnote w:type="continuationSeparator" w:id="0">
+    <w:p>
+      <w:pPr>
+        <w:spacing w:after="0" w:line="240" w:lineRule="auto"/>
+      </w:pPr>
+      <w:r>
+        <w:continuationSeparator/>
+      </w:r>
+    </w:p>
+  </w:footnote>
+</w:footnotes>
+</file>
+
+<file path=word/header1.xml><?xml version="1.0" encoding="utf-8"?>
+<w:hdr xmlns:wpc="http://schemas.microsoft.com/office/word/2010/wordprocessingCanvas" xmlns:cx="http://schemas.microsoft.com/office/drawing/2014/chartex" xmlns:cx1="http://schemas.microsoft.com/office/drawing/2015/9/8/chartex" xmlns:cx2="http://schemas.microsoft.com/office/drawing/2015/10/21/chartex" xmlns:cx3="http://schemas.microsoft.com/office/drawing/2016/5/9/chartex" xmlns:cx4="http://schemas.microsoft.com/office/drawing/2016/5/10/chartex" xmlns:cx5="http://schemas.microsoft.com/office/drawing/2016/5/11/chartex" xmlns:cx6="http://schemas.microsoft.com/office/drawing/2016/5/12/chartex" xmlns:cx7="http://schemas.microsoft.com/office/drawing/2016/5/13/chartex" xmlns:cx8="http://schemas.microsoft.com/office/drawing/2016/5/14/chartex" xmlns:mc="http://schemas.openxmlformats.org/markup-compatibility/2006" xmlns:aink="http://schemas.microsoft.com/office/drawing/2016/ink" xmlns:am3d="http://schemas.microsoft.com/office/drawing/2017/model3d" xmlns:o="urn:schemas-microsoft-com:office:office" xmlns:oel="http://schemas.microsoft.com/office/2019/extlst" xmlns:r="http://schemas.openxmlformats.org/officeDocument/2006/relationships" xmlns:m="http://schemas.openxmlformats.org/officeDocument/2006/math" xmlns:v="urn:schemas-microsoft-com:vml" xmlns:wp14="http://schemas.microsoft.com/office/word/2010/wordprocessingDrawing" xmlns:wp="http://schemas.openxmlformats.org/drawingml/2006/wordprocessingDrawing" xmlns:w10="urn:schemas-microsoft-com:office:word" xmlns:w="http://schemas.openxmlformats.org/wordprocessingml/2006/main" xmlns:w14="http://schemas.microsoft.com/office/word/2010/wordml" xmlns:w15="http://schemas.microsoft.com/office/word/2012/wordml" xmlns:w16cex="http://schemas.microsoft.com/office/word/2018/wordml/cex" xmlns:w16cid="http://schemas.microsoft.com/office/word/2016/wordml/cid" xmlns:w16="http://schemas.microsoft.com/office/word/2018/wordml" xmlns:w16sdtdh="http://schemas.microsoft.com/office/word/2020/wordml/sdtdatahash" xmlns:w16se="http://schemas.microsoft.com/office/word/2015/wordml/symex" xmlns:wpg="http://schemas.microsoft.com/office/word/2010/wordprocessingGroup" xmlns:wpi="http://schemas.microsoft.com/office/word/2010/wordprocessingInk" xmlns:wne="http://schemas.microsoft.com/office/word/2006/wordml" xmlns:wps="http://schemas.microsoft.com/office/word/2010/wordprocessingShape" mc:Ignorable="w14 w15 w16se w16cid w16 w16cex w16sdtdh wp14">
+  <w:p>
+    <w:pPr>
+      <w:pStyle w:val="Title"/>
+      <w:rPr>
+        <w:lang w:val="en-US"/>
+      </w:rPr>
+    </w:pPr>
+    <w:r>
+      <w:rPr>
+        <w:lang w:val="en-US"/>
+      </w:rPr>
+      <w:t xml:space="preserve">Source Control </w:t>
+    </w:r>
+    <w:r>
+      <w:rPr>
+        <w:lang w:val="en-US"/>
+      </w:rPr>
+      <w:t>Management Tool</w:t>
+    </w:r>
+  </w:p>
+</w:hdr>
+</file>
+
+<file path=word/header2.xml><?xml version="1.0" encoding="utf-8"?>
+<w:hdr xmlns:wpc="http://schemas.microsoft.com/office/word/2010/wordprocessingCanvas" xmlns:cx="http://schemas.microsoft.com/office/drawing/2014/chartex" xmlns:cx1="http://schemas.microsoft.com/office/drawing/2015/9/8/chartex" xmlns:cx2="http://schemas.microsoft.com/office/drawing/2015/10/21/chartex" xmlns:cx3="http://schemas.microsoft.com/office/drawing/2016/5/9/chartex" xmlns:cx4="http://schemas.microsoft.com/office/drawing/2016/5/10/chartex" xmlns:cx5="http://schemas.microsoft.com/office/drawing/2016/5/11/chartex" xmlns:cx6="http://schemas.microsoft.com/office/drawing/2016/5/12/chartex" xmlns:cx7="http://schemas.microsoft.com/office/drawing/2016/5/13/chartex" xmlns:cx8="http://schemas.microsoft.com/office/drawing/2016/5/14/chartex" xmlns:mc="http://schemas.openxmlformats.org/markup-compatibility/2006" xmlns:aink="http://schemas.microsoft.com/office/drawing/2016/ink" xmlns:am3d="http://schemas.microsoft.com/office/drawing/2017/model3d" xmlns:o="urn:schemas-microsoft-com:office:office" xmlns:oel="http://schemas.microsoft.com/office/2019/extlst" xmlns:r="http://schemas.openxmlformats.org/officeDocument/2006/relationships" xmlns:m="http://schemas.openxmlformats.org/officeDocument/2006/math" xmlns:v="urn:schemas-microsoft-com:vml" xmlns:wp14="http://schemas.microsoft.com/office/word/2010/wordprocessingDrawing" xmlns:wp="http://schemas.openxmlformats.org/drawingml/2006/wordprocessingDrawing" xmlns:w10="urn:schemas-microsoft-com:office:word" xmlns:w="http://schemas.openxmlformats.org/wordprocessingml/2006/main" xmlns:w14="http://schemas.microsoft.com/office/word/2010/wordml" xmlns:w15="http://schemas.microsoft.com/office/word/2012/wordml" xmlns:w16cex="http://schemas.microsoft.com/office/word/2018/wordml/cex" xmlns:w16cid="http://schemas.microsoft.com/office/word/2016/wordml/cid" xmlns:w16="http://schemas.microsoft.com/office/word/2018/wordml" xmlns:w16sdtdh="http://schemas.microsoft.com/office/word/2020/wordml/sdtdatahash" xmlns:w16se="http://schemas.microsoft.com/office/word/2015/wordml/symex" xmlns:wpg="http://schemas.microsoft.com/office/word/2010/wordprocessingGroup" xmlns:wpi="http://schemas.microsoft.com/office/word/2010/wordprocessingInk" xmlns:wne="http://schemas.microsoft.com/office/word/2006/wordml" xmlns:wps="http://schemas.microsoft.com/office/word/2010/wordprocessingShape" mc:Ignorable="w14 w15 w16se w16cid w16 w16cex w16sdtdh wp14">
+  <w:p>
+    <w:pPr>
+      <w:pStyle w:val="Header"/>
+    </w:pPr>
+  </w:p>
+</w:hdr>
 </file>
 
 <file path=word/intelligence2.xml><?xml version="1.0" encoding="utf-8"?>
@@ -4824,6 +5831,14 @@
       <w:lang w:val="en-GB"/>
     </w:rPr>
   </w:style>
+  <w:style w:type="paragraph" w:styleId="Bibliography">
+    <w:name w:val="Bibliography"/>
+    <w:basedOn w:val="Normal"/>
+    <w:next w:val="Normal"/>
+    <w:uiPriority w:val="37"/>
+    <w:unhideWhenUsed/>
+    <w:rsid w:val="004261AE"/>
+  </w:style>
 </w:styles>
 </file>
 
@@ -5120,4 +6135,72 @@
     </a:ext>
   </a:extLst>
 </a:theme>
+</file>
+
+<file path=customXml/item1.xml><?xml version="1.0" encoding="utf-8"?>
+<b:Sources xmlns:b="http://schemas.openxmlformats.org/officeDocument/2006/bibliography" xmlns="http://schemas.openxmlformats.org/officeDocument/2006/bibliography" SelectedStyle="\HarvardAnglia2008OfficeOnline.xsl" StyleName="Harvard - Anglia" Version="2008">
+  <b:Source>
+    <b:Tag>Mic22</b:Tag>
+    <b:SourceType>InternetSite</b:SourceType>
+    <b:Guid>{283EE7EB-5F74-41AE-A6AB-A2330F76EB5C}</b:Guid>
+    <b:Title>Azure DevOps Services Pricing | Microsoft Azure</b:Title>
+    <b:LCID>en-US</b:LCID>
+    <b:Author>
+      <b:Author>
+        <b:Corporate>Microsoft</b:Corporate>
+      </b:Author>
+    </b:Author>
+    <b:YearAccessed>2022</b:YearAccessed>
+    <b:MonthAccessed>10</b:MonthAccessed>
+    <b:DayAccessed>20</b:DayAccessed>
+    <b:URL>https://azure.microsoft.com/en-gb/pricing/details/devops/azure-devops-services/</b:URL>
+    <b:RefOrder>1</b:RefOrder>
+  </b:Source>
+  <b:Source>
+    <b:Tag>Wik22</b:Tag>
+    <b:SourceType>InternetSite</b:SourceType>
+    <b:Guid>{8F5B09C6-B632-49EF-98D6-28EEA3B322AA}</b:Guid>
+    <b:Author>
+      <b:Author>
+        <b:Corporate>Wikepedia</b:Corporate>
+      </b:Author>
+    </b:Author>
+    <b:Title>Microsoft Visual SourceSafe</b:Title>
+    <b:YearAccessed>2022</b:YearAccessed>
+    <b:MonthAccessed>10</b:MonthAccessed>
+    <b:DayAccessed>22</b:DayAccessed>
+    <b:URL>https://en.wikipedia.org/wiki/Microsoft_Visual_SourceSafe</b:URL>
+    <b:RefOrder>2</b:RefOrder>
+  </b:Source>
+  <b:Source>
+    <b:Tag>Lar22</b:Tag>
+    <b:SourceType>InternetSite</b:SourceType>
+    <b:Guid>{DAF91EE4-DD1C-4182-B111-58E1548815EF}</b:Guid>
+    <b:Author>
+      <b:Author>
+        <b:NameList>
+          <b:Person>
+            <b:Last>Klint</b:Last>
+            <b:First>Lars</b:First>
+          </b:Person>
+        </b:NameList>
+      </b:Author>
+    </b:Author>
+    <b:Title>Azure DevOps vs GitHub: Which DevOps tool is better?</b:Title>
+    <b:Year>2022</b:Year>
+    <b:YearAccessed>2022</b:YearAccessed>
+    <b:MonthAccessed>07</b:MonthAccessed>
+    <b:DayAccessed>12</b:DayAccessed>
+    <b:URL>https://acloudguru.com/blog/engineering/azure-devops-vs-github-comparing-microsofts-devops-twins</b:URL>
+    <b:RefOrder>3</b:RefOrder>
+  </b:Source>
+</b:Sources>
+</file>
+
+<file path=customXml/itemProps1.xml><?xml version="1.0" encoding="utf-8"?>
+<ds:datastoreItem xmlns:ds="http://schemas.openxmlformats.org/officeDocument/2006/customXml" ds:itemID="{65B8700E-BD52-4A51-B945-B907721C343C}">
+  <ds:schemaRefs>
+    <ds:schemaRef ds:uri="http://schemas.openxmlformats.org/officeDocument/2006/bibliography"/>
+  </ds:schemaRefs>
+</ds:datastoreItem>
 </file>
</xml_diff>

<commit_message>
Add in Lab2 doc
</commit_message>
<xml_diff>
--- a/DevOpsSE/Lab1.docx
+++ b/DevOpsSE/Lab1.docx
@@ -4,12 +4,1202 @@
   <w:body>
     <w:p>
       <w:pPr>
+        <w:pBdr>
+          <w:top w:val="single" w:sz="4" w:space="1" w:color="auto"/>
+          <w:left w:val="single" w:sz="4" w:space="4" w:color="auto"/>
+          <w:bottom w:val="single" w:sz="4" w:space="1" w:color="auto"/>
+          <w:right w:val="single" w:sz="4" w:space="31" w:color="auto"/>
+        </w:pBdr>
+        <w:spacing w:after="0" w:line="240" w:lineRule="auto"/>
+        <w:contextualSpacing/>
+        <w:jc w:val="center"/>
+        <w:rPr>
+          <w:rFonts w:asciiTheme="majorHAnsi" w:eastAsiaTheme="majorEastAsia" w:hAnsiTheme="majorHAnsi" w:cstheme="majorBidi"/>
+          <w:spacing w:val="-10"/>
+          <w:kern w:val="28"/>
+          <w:sz w:val="56"/>
+          <w:szCs w:val="56"/>
+        </w:rPr>
+      </w:pPr>
+      <w:r>
+        <w:rPr>
+          <w:rFonts w:ascii="Trebuchet MS" w:eastAsiaTheme="majorEastAsia" w:hAnsi="Trebuchet MS" w:cs="Times New Roman"/>
+          <w:b/>
+          <w:bCs/>
+          <w:spacing w:val="-10"/>
+          <w:kern w:val="28"/>
+          <w:sz w:val="28"/>
+          <w:szCs w:val="24"/>
+        </w:rPr>
+        <w:t>ATLANTIC</w:t>
+      </w:r>
+      <w:r>
+        <w:rPr>
+          <w:rFonts w:asciiTheme="majorHAnsi" w:eastAsiaTheme="majorEastAsia" w:hAnsiTheme="majorHAnsi" w:cstheme="majorBidi"/>
+          <w:spacing w:val="-10"/>
+          <w:kern w:val="28"/>
+          <w:sz w:val="56"/>
+          <w:szCs w:val="56"/>
+        </w:rPr>
+        <w:t xml:space="preserve"> </w:t>
+      </w:r>
+      <w:r>
+        <w:rPr>
+          <w:rFonts w:ascii="Trebuchet MS" w:eastAsiaTheme="majorEastAsia" w:hAnsi="Trebuchet MS" w:cs="Times New Roman"/>
+          <w:b/>
+          <w:bCs/>
+          <w:spacing w:val="-10"/>
+          <w:kern w:val="28"/>
+          <w:sz w:val="28"/>
+          <w:szCs w:val="24"/>
+        </w:rPr>
+        <w:t>TECHNOLOGICAL</w:t>
+      </w:r>
+      <w:r>
+        <w:rPr>
+          <w:rFonts w:asciiTheme="majorHAnsi" w:eastAsiaTheme="majorEastAsia" w:hAnsiTheme="majorHAnsi" w:cstheme="majorBidi"/>
+          <w:spacing w:val="-10"/>
+          <w:kern w:val="28"/>
+          <w:sz w:val="56"/>
+          <w:szCs w:val="56"/>
+        </w:rPr>
+        <w:t xml:space="preserve"> </w:t>
+      </w:r>
+      <w:r>
+        <w:rPr>
+          <w:rFonts w:ascii="Trebuchet MS" w:eastAsiaTheme="majorEastAsia" w:hAnsi="Trebuchet MS" w:cs="Times New Roman"/>
+          <w:b/>
+          <w:bCs/>
+          <w:spacing w:val="-10"/>
+          <w:kern w:val="28"/>
+          <w:sz w:val="28"/>
+          <w:szCs w:val="24"/>
+        </w:rPr>
+        <w:t>UNIVERSITY</w:t>
+      </w:r>
+    </w:p>
+    <w:p>
+      <w:pPr>
+        <w:pBdr>
+          <w:top w:val="single" w:sz="4" w:space="1" w:color="auto"/>
+          <w:left w:val="single" w:sz="4" w:space="4" w:color="auto"/>
+          <w:bottom w:val="single" w:sz="4" w:space="1" w:color="auto"/>
+          <w:right w:val="single" w:sz="4" w:space="31" w:color="auto"/>
+        </w:pBdr>
+        <w:spacing w:after="0" w:line="240" w:lineRule="auto"/>
+        <w:contextualSpacing/>
+        <w:rPr>
+          <w:rFonts w:asciiTheme="majorHAnsi" w:eastAsiaTheme="majorEastAsia" w:hAnsiTheme="majorHAnsi" w:cstheme="majorBidi"/>
+          <w:spacing w:val="-10"/>
+          <w:kern w:val="28"/>
+          <w:sz w:val="56"/>
+          <w:szCs w:val="56"/>
+        </w:rPr>
+      </w:pPr>
+    </w:p>
+    <w:p>
+      <w:pPr>
+        <w:pBdr>
+          <w:top w:val="single" w:sz="4" w:space="1" w:color="auto"/>
+          <w:left w:val="single" w:sz="4" w:space="4" w:color="auto"/>
+          <w:bottom w:val="single" w:sz="4" w:space="1" w:color="auto"/>
+          <w:right w:val="single" w:sz="4" w:space="31" w:color="auto"/>
+        </w:pBdr>
+        <w:spacing w:after="0" w:line="240" w:lineRule="auto"/>
+        <w:contextualSpacing/>
+        <w:jc w:val="center"/>
+        <w:rPr>
+          <w:rFonts w:ascii="Trebuchet MS" w:eastAsiaTheme="majorEastAsia" w:hAnsi="Trebuchet MS" w:cs="Times New Roman"/>
+          <w:b/>
+          <w:bCs/>
+          <w:spacing w:val="-10"/>
+          <w:kern w:val="28"/>
+          <w:sz w:val="28"/>
+          <w:szCs w:val="24"/>
+        </w:rPr>
+      </w:pPr>
+      <w:r>
+        <w:rPr>
+          <w:rFonts w:ascii="Trebuchet MS" w:eastAsiaTheme="majorEastAsia" w:hAnsi="Trebuchet MS" w:cs="Times New Roman"/>
+          <w:b/>
+          <w:bCs/>
+          <w:spacing w:val="-10"/>
+          <w:kern w:val="28"/>
+          <w:sz w:val="28"/>
+          <w:szCs w:val="24"/>
+        </w:rPr>
+        <w:t>ASSIGNMENT COVER SHEET</w:t>
+      </w:r>
+    </w:p>
+    <w:p>
+      <w:pPr>
+        <w:spacing w:after="0" w:line="240" w:lineRule="auto"/>
+        <w:rPr>
+          <w:rFonts w:ascii="Trebuchet MS" w:eastAsia="Times New Roman" w:hAnsi="Trebuchet MS" w:cs="Times New Roman"/>
+          <w:b/>
+          <w:bCs/>
+          <w:sz w:val="16"/>
+          <w:szCs w:val="24"/>
+        </w:rPr>
+      </w:pPr>
+    </w:p>
+    <w:p>
+      <w:pPr>
+        <w:spacing w:after="0" w:line="240" w:lineRule="auto"/>
+        <w:jc w:val="center"/>
+        <w:rPr>
+          <w:rFonts w:ascii="Trebuchet MS" w:eastAsia="Times New Roman" w:hAnsi="Trebuchet MS" w:cs="Times New Roman"/>
+          <w:b/>
+          <w:bCs/>
+          <w:sz w:val="20"/>
+          <w:szCs w:val="24"/>
+        </w:rPr>
+      </w:pPr>
+      <w:r>
+        <w:rPr>
+          <w:rFonts w:ascii="Trebuchet MS" w:eastAsia="Times New Roman" w:hAnsi="Trebuchet MS" w:cs="Times New Roman"/>
+          <w:b/>
+          <w:bCs/>
+          <w:sz w:val="20"/>
+          <w:szCs w:val="24"/>
+        </w:rPr>
+        <w:t>To Be Completed by The Student</w:t>
+      </w:r>
+    </w:p>
+    <w:p>
+      <w:pPr>
+        <w:pBdr>
+          <w:top w:val="single" w:sz="4" w:space="1" w:color="auto"/>
+          <w:left w:val="single" w:sz="4" w:space="4" w:color="auto"/>
+          <w:bottom w:val="single" w:sz="4" w:space="1" w:color="auto"/>
+          <w:right w:val="single" w:sz="4" w:space="4" w:color="auto"/>
+        </w:pBdr>
+        <w:tabs>
+          <w:tab w:val="left" w:pos="2625"/>
+        </w:tabs>
+        <w:spacing w:after="0" w:line="480" w:lineRule="auto"/>
+        <w:rPr>
+          <w:rFonts w:ascii="Trebuchet MS" w:eastAsia="Times New Roman" w:hAnsi="Trebuchet MS" w:cs="Times New Roman"/>
+          <w:b/>
+          <w:bCs/>
+          <w:sz w:val="20"/>
+          <w:szCs w:val="24"/>
+        </w:rPr>
+      </w:pPr>
+    </w:p>
+    <w:p>
+      <w:pPr>
+        <w:pBdr>
+          <w:top w:val="single" w:sz="4" w:space="1" w:color="auto"/>
+          <w:left w:val="single" w:sz="4" w:space="4" w:color="auto"/>
+          <w:bottom w:val="single" w:sz="4" w:space="1" w:color="auto"/>
+          <w:right w:val="single" w:sz="4" w:space="4" w:color="auto"/>
+        </w:pBdr>
+        <w:tabs>
+          <w:tab w:val="left" w:pos="2625"/>
+        </w:tabs>
+        <w:spacing w:after="0" w:line="480" w:lineRule="auto"/>
+        <w:rPr>
+          <w:rFonts w:ascii="Trebuchet MS" w:eastAsia="Times New Roman" w:hAnsi="Trebuchet MS" w:cs="Times New Roman"/>
+          <w:sz w:val="20"/>
+          <w:szCs w:val="24"/>
+        </w:rPr>
+      </w:pPr>
+      <w:r>
+        <w:rPr>
+          <w:rFonts w:ascii="Trebuchet MS" w:eastAsia="Times New Roman" w:hAnsi="Trebuchet MS" w:cs="Times New Roman"/>
+          <w:sz w:val="20"/>
+          <w:szCs w:val="24"/>
+        </w:rPr>
+        <w:t xml:space="preserve">Lecturer’s Name:  </w:t>
+      </w:r>
+      <w:r>
+        <w:rPr>
+          <w:rFonts w:ascii="Trebuchet MS" w:eastAsia="Times New Roman" w:hAnsi="Trebuchet MS" w:cs="Times New Roman"/>
+          <w:b/>
+          <w:bCs/>
+          <w:sz w:val="20"/>
+          <w:szCs w:val="24"/>
+          <w:u w:val="single"/>
+        </w:rPr>
+        <w:t xml:space="preserve">          Ms. Maria Griffin                                                   </w:t>
+      </w:r>
+      <w:r>
+        <w:rPr>
+          <w:rFonts w:ascii="Trebuchet MS" w:eastAsia="Times New Roman" w:hAnsi="Trebuchet MS" w:cs="Times New Roman"/>
+          <w:b/>
+          <w:bCs/>
+          <w:sz w:val="20"/>
+          <w:szCs w:val="24"/>
+          <w:u w:val="single"/>
+        </w:rPr>
+        <w:tab/>
+        <w:t xml:space="preserve">    </w:t>
+      </w:r>
+      <w:r>
+        <w:rPr>
+          <w:rFonts w:ascii="Trebuchet MS" w:eastAsia="Times New Roman" w:hAnsi="Trebuchet MS" w:cs="Times New Roman"/>
+          <w:sz w:val="20"/>
+          <w:szCs w:val="24"/>
+          <w:u w:val="single"/>
+        </w:rPr>
+        <w:tab/>
+      </w:r>
+      <w:r>
+        <w:rPr>
+          <w:rFonts w:ascii="Trebuchet MS" w:eastAsia="Times New Roman" w:hAnsi="Trebuchet MS" w:cs="Times New Roman"/>
+          <w:sz w:val="20"/>
+          <w:szCs w:val="24"/>
+        </w:rPr>
+        <w:tab/>
+      </w:r>
+    </w:p>
+    <w:p>
+      <w:pPr>
+        <w:pBdr>
+          <w:top w:val="single" w:sz="4" w:space="1" w:color="auto"/>
+          <w:left w:val="single" w:sz="4" w:space="4" w:color="auto"/>
+          <w:bottom w:val="single" w:sz="4" w:space="1" w:color="auto"/>
+          <w:right w:val="single" w:sz="4" w:space="4" w:color="auto"/>
+        </w:pBdr>
+        <w:spacing w:after="0" w:line="480" w:lineRule="auto"/>
+        <w:rPr>
+          <w:rFonts w:ascii="Trebuchet MS" w:eastAsia="Times New Roman" w:hAnsi="Trebuchet MS" w:cs="Times New Roman"/>
+          <w:sz w:val="20"/>
+          <w:szCs w:val="24"/>
+        </w:rPr>
+      </w:pPr>
+      <w:r>
+        <w:rPr>
+          <w:rFonts w:ascii="Trebuchet MS" w:eastAsia="Times New Roman" w:hAnsi="Trebuchet MS" w:cs="Times New Roman"/>
+          <w:sz w:val="20"/>
+          <w:szCs w:val="24"/>
+        </w:rPr>
+        <w:t xml:space="preserve">Assessment Title:  </w:t>
+      </w:r>
+      <w:r>
+        <w:rPr>
+          <w:rFonts w:ascii="Trebuchet MS" w:eastAsia="Times New Roman" w:hAnsi="Trebuchet MS" w:cs="Times New Roman"/>
+          <w:b/>
+          <w:bCs/>
+          <w:sz w:val="20"/>
+          <w:szCs w:val="24"/>
+          <w:u w:val="single"/>
+        </w:rPr>
+        <w:t xml:space="preserve">         </w:t>
+      </w:r>
+      <w:r>
+        <w:rPr>
+          <w:rFonts w:ascii="Trebuchet MS" w:eastAsia="Times New Roman" w:hAnsi="Trebuchet MS" w:cs="Times New Roman"/>
+          <w:b/>
+          <w:bCs/>
+          <w:sz w:val="20"/>
+          <w:szCs w:val="24"/>
+          <w:u w:val="single"/>
+        </w:rPr>
+        <w:t>Source Control Systems</w:t>
+      </w:r>
+      <w:r>
+        <w:rPr>
+          <w:rFonts w:ascii="Trebuchet MS" w:eastAsia="Times New Roman" w:hAnsi="Trebuchet MS" w:cs="Times New Roman"/>
+          <w:b/>
+          <w:bCs/>
+          <w:sz w:val="20"/>
+          <w:szCs w:val="24"/>
+          <w:u w:val="single"/>
+        </w:rPr>
+        <w:t xml:space="preserve">                            </w:t>
+      </w:r>
+      <w:r>
+        <w:rPr>
+          <w:rFonts w:ascii="Trebuchet MS" w:eastAsia="Times New Roman" w:hAnsi="Trebuchet MS" w:cs="Times New Roman"/>
+          <w:b/>
+          <w:bCs/>
+          <w:sz w:val="20"/>
+          <w:szCs w:val="24"/>
+          <w:u w:val="single"/>
+        </w:rPr>
+        <w:tab/>
+      </w:r>
+      <w:r>
+        <w:rPr>
+          <w:rFonts w:ascii="Trebuchet MS" w:eastAsia="Times New Roman" w:hAnsi="Trebuchet MS" w:cs="Times New Roman"/>
+          <w:b/>
+          <w:bCs/>
+          <w:sz w:val="20"/>
+          <w:szCs w:val="24"/>
+          <w:u w:val="single"/>
+        </w:rPr>
+        <w:tab/>
+        <w:t xml:space="preserve">    </w:t>
+      </w:r>
+      <w:r>
+        <w:rPr>
+          <w:rFonts w:ascii="Trebuchet MS" w:eastAsia="Times New Roman" w:hAnsi="Trebuchet MS" w:cs="Times New Roman"/>
+          <w:sz w:val="20"/>
+          <w:szCs w:val="24"/>
+          <w:u w:val="single"/>
+        </w:rPr>
+        <w:tab/>
+      </w:r>
+    </w:p>
+    <w:p>
+      <w:pPr>
+        <w:pBdr>
+          <w:top w:val="single" w:sz="4" w:space="1" w:color="auto"/>
+          <w:left w:val="single" w:sz="4" w:space="4" w:color="auto"/>
+          <w:bottom w:val="single" w:sz="4" w:space="1" w:color="auto"/>
+          <w:right w:val="single" w:sz="4" w:space="4" w:color="auto"/>
+        </w:pBdr>
+        <w:spacing w:after="0" w:line="480" w:lineRule="auto"/>
+        <w:rPr>
+          <w:rFonts w:ascii="Trebuchet MS" w:eastAsia="Times New Roman" w:hAnsi="Trebuchet MS" w:cs="Times New Roman"/>
+          <w:sz w:val="20"/>
+          <w:szCs w:val="24"/>
+        </w:rPr>
+      </w:pPr>
+      <w:r>
+        <w:rPr>
+          <w:rFonts w:ascii="Trebuchet MS" w:eastAsia="Times New Roman" w:hAnsi="Trebuchet MS" w:cs="Times New Roman"/>
+          <w:sz w:val="20"/>
+          <w:szCs w:val="24"/>
+        </w:rPr>
+        <w:t xml:space="preserve">Submission Date:  </w:t>
+      </w:r>
+      <w:r>
+        <w:rPr>
+          <w:rFonts w:ascii="Trebuchet MS" w:eastAsia="Times New Roman" w:hAnsi="Trebuchet MS" w:cs="Times New Roman"/>
+          <w:b/>
+          <w:bCs/>
+          <w:sz w:val="20"/>
+          <w:szCs w:val="24"/>
+          <w:u w:val="single"/>
+        </w:rPr>
+        <w:t xml:space="preserve">       28-Nov-2022                                                               </w:t>
+      </w:r>
+      <w:r>
+        <w:rPr>
+          <w:rFonts w:ascii="Trebuchet MS" w:eastAsia="Times New Roman" w:hAnsi="Trebuchet MS" w:cs="Times New Roman"/>
+          <w:b/>
+          <w:bCs/>
+          <w:sz w:val="20"/>
+          <w:szCs w:val="24"/>
+          <w:u w:val="single"/>
+        </w:rPr>
+        <w:tab/>
+      </w:r>
+      <w:r>
+        <w:rPr>
+          <w:rFonts w:ascii="Trebuchet MS" w:eastAsia="Times New Roman" w:hAnsi="Trebuchet MS" w:cs="Times New Roman"/>
+          <w:b/>
+          <w:bCs/>
+          <w:sz w:val="20"/>
+          <w:szCs w:val="24"/>
+          <w:u w:val="single"/>
+        </w:rPr>
+        <w:tab/>
+        <w:t xml:space="preserve">    </w:t>
+      </w:r>
+    </w:p>
+    <w:p>
+      <w:pPr>
+        <w:spacing w:after="0" w:line="240" w:lineRule="auto"/>
+        <w:jc w:val="center"/>
+        <w:rPr>
+          <w:rFonts w:ascii="Trebuchet MS" w:eastAsia="Times New Roman" w:hAnsi="Trebuchet MS" w:cs="Times New Roman"/>
+          <w:b/>
+          <w:bCs/>
+          <w:sz w:val="20"/>
+          <w:szCs w:val="24"/>
+        </w:rPr>
+      </w:pPr>
+    </w:p>
+    <w:p>
+      <w:pPr>
+        <w:spacing w:after="0" w:line="240" w:lineRule="auto"/>
+        <w:jc w:val="center"/>
+        <w:rPr>
+          <w:rFonts w:ascii="Trebuchet MS" w:eastAsia="Times New Roman" w:hAnsi="Trebuchet MS" w:cs="Times New Roman"/>
+          <w:b/>
+          <w:bCs/>
+          <w:sz w:val="20"/>
+          <w:szCs w:val="24"/>
+        </w:rPr>
+      </w:pPr>
+    </w:p>
+    <w:p>
+      <w:pPr>
+        <w:pBdr>
+          <w:top w:val="single" w:sz="4" w:space="1" w:color="auto"/>
+          <w:left w:val="single" w:sz="4" w:space="4" w:color="auto"/>
+          <w:bottom w:val="single" w:sz="4" w:space="1" w:color="auto"/>
+          <w:right w:val="single" w:sz="4" w:space="4" w:color="auto"/>
+        </w:pBdr>
+        <w:spacing w:after="0" w:line="240" w:lineRule="auto"/>
+        <w:jc w:val="center"/>
+        <w:rPr>
+          <w:rFonts w:ascii="Trebuchet MS" w:eastAsia="Times New Roman" w:hAnsi="Trebuchet MS" w:cs="Times New Roman"/>
+          <w:sz w:val="16"/>
+          <w:szCs w:val="24"/>
+        </w:rPr>
+      </w:pPr>
+    </w:p>
+    <w:p>
+      <w:pPr>
+        <w:pBdr>
+          <w:top w:val="single" w:sz="4" w:space="1" w:color="auto"/>
+          <w:left w:val="single" w:sz="4" w:space="4" w:color="auto"/>
+          <w:bottom w:val="single" w:sz="4" w:space="1" w:color="auto"/>
+          <w:right w:val="single" w:sz="4" w:space="4" w:color="auto"/>
+        </w:pBdr>
+        <w:tabs>
+          <w:tab w:val="left" w:pos="2625"/>
+        </w:tabs>
+        <w:spacing w:after="0" w:line="480" w:lineRule="auto"/>
+        <w:rPr>
+          <w:rFonts w:ascii="Trebuchet MS" w:eastAsia="Times New Roman" w:hAnsi="Trebuchet MS" w:cs="Times New Roman"/>
+          <w:sz w:val="20"/>
+          <w:szCs w:val="24"/>
+        </w:rPr>
+      </w:pPr>
+      <w:r>
+        <w:rPr>
+          <w:rFonts w:ascii="Trebuchet MS" w:eastAsia="Times New Roman" w:hAnsi="Trebuchet MS" w:cs="Times New Roman"/>
+          <w:sz w:val="20"/>
+          <w:szCs w:val="24"/>
+        </w:rPr>
+        <w:t>Student’s Name</w:t>
+      </w:r>
+      <w:r>
+        <w:rPr>
+          <w:rFonts w:ascii="Trebuchet MS" w:eastAsia="Times New Roman" w:hAnsi="Trebuchet MS" w:cs="Times New Roman"/>
+          <w:b/>
+          <w:bCs/>
+          <w:sz w:val="20"/>
+          <w:szCs w:val="24"/>
+        </w:rPr>
+        <w:t xml:space="preserve">:  </w:t>
+      </w:r>
+      <w:r>
+        <w:rPr>
+          <w:rFonts w:ascii="Trebuchet MS" w:eastAsia="Times New Roman" w:hAnsi="Trebuchet MS" w:cs="Times New Roman"/>
+          <w:b/>
+          <w:bCs/>
+          <w:sz w:val="20"/>
+          <w:szCs w:val="24"/>
+          <w:u w:val="single"/>
+        </w:rPr>
+        <w:t xml:space="preserve"> Tony Mathew Thomas                                  </w:t>
+      </w:r>
+      <w:r>
+        <w:rPr>
+          <w:rFonts w:ascii="Trebuchet MS" w:eastAsia="Times New Roman" w:hAnsi="Trebuchet MS" w:cs="Times New Roman"/>
+          <w:b/>
+          <w:bCs/>
+          <w:sz w:val="20"/>
+          <w:szCs w:val="24"/>
+        </w:rPr>
+        <w:t xml:space="preserve">    </w:t>
+      </w:r>
+      <w:r>
+        <w:rPr>
+          <w:rFonts w:ascii="Trebuchet MS" w:eastAsia="Times New Roman" w:hAnsi="Trebuchet MS" w:cs="Times New Roman"/>
+          <w:sz w:val="20"/>
+          <w:szCs w:val="24"/>
+        </w:rPr>
+        <w:t xml:space="preserve">Id. Number: </w:t>
+      </w:r>
+      <w:r>
+        <w:rPr>
+          <w:rFonts w:ascii="Trebuchet MS" w:eastAsia="Times New Roman" w:hAnsi="Trebuchet MS" w:cs="Times New Roman"/>
+          <w:b/>
+          <w:bCs/>
+          <w:sz w:val="20"/>
+          <w:szCs w:val="24"/>
+          <w:u w:val="single"/>
+        </w:rPr>
+        <w:t>L0017104</w:t>
+      </w:r>
+      <w:r>
+        <w:rPr>
+          <w:rFonts w:ascii="Trebuchet MS" w:eastAsia="Times New Roman" w:hAnsi="Trebuchet MS" w:cs="Times New Roman"/>
+          <w:b/>
+          <w:bCs/>
+          <w:sz w:val="20"/>
+          <w:szCs w:val="24"/>
+          <w:u w:val="single"/>
+        </w:rPr>
+        <w:t xml:space="preserve">5    </w:t>
+      </w:r>
+      <w:r>
+        <w:rPr>
+          <w:rFonts w:ascii="Trebuchet MS" w:eastAsia="Times New Roman" w:hAnsi="Trebuchet MS" w:cs="Times New Roman"/>
+          <w:sz w:val="20"/>
+          <w:szCs w:val="24"/>
+        </w:rPr>
+        <w:tab/>
+        <w:t xml:space="preserve">                                             </w:t>
+      </w:r>
+    </w:p>
+    <w:p>
+      <w:pPr>
+        <w:pBdr>
+          <w:top w:val="single" w:sz="4" w:space="1" w:color="auto"/>
+          <w:left w:val="single" w:sz="4" w:space="4" w:color="auto"/>
+          <w:bottom w:val="single" w:sz="4" w:space="1" w:color="auto"/>
+          <w:right w:val="single" w:sz="4" w:space="4" w:color="auto"/>
+        </w:pBdr>
+        <w:spacing w:after="0" w:line="480" w:lineRule="auto"/>
+        <w:rPr>
+          <w:rFonts w:ascii="Trebuchet MS" w:eastAsia="Times New Roman" w:hAnsi="Trebuchet MS" w:cs="Times New Roman"/>
+          <w:sz w:val="20"/>
+          <w:szCs w:val="24"/>
+        </w:rPr>
+      </w:pPr>
+      <w:r>
+        <w:rPr>
+          <w:rFonts w:ascii="Trebuchet MS" w:eastAsia="Times New Roman" w:hAnsi="Trebuchet MS" w:cs="Times New Roman"/>
+          <w:sz w:val="20"/>
+          <w:szCs w:val="24"/>
+        </w:rPr>
+        <w:t xml:space="preserve">Course / Stage </w:t>
+      </w:r>
+      <w:r>
+        <w:rPr>
+          <w:rFonts w:ascii="Trebuchet MS" w:eastAsia="Times New Roman" w:hAnsi="Trebuchet MS" w:cs="Times New Roman"/>
+          <w:sz w:val="20"/>
+          <w:szCs w:val="24"/>
+          <w:u w:val="single"/>
+        </w:rPr>
+        <w:t xml:space="preserve"> </w:t>
+      </w:r>
+      <w:r>
+        <w:rPr>
+          <w:rFonts w:ascii="Trebuchet MS" w:eastAsia="Times New Roman" w:hAnsi="Trebuchet MS" w:cs="Times New Roman"/>
+          <w:b/>
+          <w:bCs/>
+          <w:sz w:val="20"/>
+          <w:szCs w:val="24"/>
+          <w:u w:val="single"/>
+        </w:rPr>
+        <w:t xml:space="preserve"> Master’s in DevOps    </w:t>
+      </w:r>
+      <w:r>
+        <w:rPr>
+          <w:rFonts w:ascii="Trebuchet MS" w:eastAsia="Times New Roman" w:hAnsi="Trebuchet MS" w:cs="Times New Roman"/>
+          <w:b/>
+          <w:bCs/>
+          <w:sz w:val="20"/>
+          <w:szCs w:val="24"/>
+          <w:u w:val="single"/>
+        </w:rPr>
+        <w:tab/>
+      </w:r>
+      <w:r>
+        <w:rPr>
+          <w:rFonts w:ascii="Trebuchet MS" w:eastAsia="Times New Roman" w:hAnsi="Trebuchet MS" w:cs="Times New Roman"/>
+          <w:sz w:val="20"/>
+          <w:szCs w:val="24"/>
+        </w:rPr>
+        <w:t xml:space="preserve">                                                                                                                                                                                                                                        </w:t>
+      </w:r>
+    </w:p>
+    <w:p>
+      <w:pPr>
+        <w:pBdr>
+          <w:top w:val="single" w:sz="4" w:space="1" w:color="auto"/>
+          <w:left w:val="single" w:sz="4" w:space="4" w:color="auto"/>
+          <w:bottom w:val="single" w:sz="4" w:space="1" w:color="auto"/>
+          <w:right w:val="single" w:sz="4" w:space="4" w:color="auto"/>
+        </w:pBdr>
+        <w:spacing w:after="0" w:line="480" w:lineRule="auto"/>
+        <w:rPr>
+          <w:rFonts w:ascii="Trebuchet MS" w:eastAsia="Times New Roman" w:hAnsi="Trebuchet MS" w:cs="Times New Roman"/>
+          <w:sz w:val="20"/>
+          <w:szCs w:val="24"/>
+        </w:rPr>
+      </w:pPr>
+      <w:r>
+        <w:rPr>
+          <w:rFonts w:ascii="Trebuchet MS" w:eastAsia="Times New Roman" w:hAnsi="Trebuchet MS" w:cs="Times New Roman"/>
+          <w:sz w:val="20"/>
+          <w:szCs w:val="24"/>
+        </w:rPr>
+        <w:t xml:space="preserve">Subject/Module:  </w:t>
+      </w:r>
+      <w:r>
+        <w:rPr>
+          <w:rFonts w:ascii="Trebuchet MS" w:eastAsia="Times New Roman" w:hAnsi="Trebuchet MS" w:cs="Times New Roman"/>
+          <w:b/>
+          <w:bCs/>
+          <w:sz w:val="20"/>
+          <w:szCs w:val="24"/>
+          <w:u w:val="single"/>
+        </w:rPr>
+        <w:t xml:space="preserve"> DevOps Software Engineering (2022/23)         </w:t>
+      </w:r>
+      <w:r>
+        <w:rPr>
+          <w:rFonts w:ascii="Trebuchet MS" w:eastAsia="Times New Roman" w:hAnsi="Trebuchet MS" w:cs="Times New Roman"/>
+          <w:b/>
+          <w:bCs/>
+          <w:sz w:val="20"/>
+          <w:szCs w:val="24"/>
+          <w:u w:val="single"/>
+        </w:rPr>
+        <w:tab/>
+      </w:r>
+      <w:r>
+        <w:rPr>
+          <w:rFonts w:ascii="Trebuchet MS" w:eastAsia="Times New Roman" w:hAnsi="Trebuchet MS" w:cs="Times New Roman"/>
+          <w:b/>
+          <w:bCs/>
+          <w:sz w:val="20"/>
+          <w:szCs w:val="24"/>
+          <w:u w:val="single"/>
+        </w:rPr>
+        <w:tab/>
+        <w:t xml:space="preserve">   </w:t>
+      </w:r>
+    </w:p>
+    <w:p>
+      <w:pPr>
+        <w:pBdr>
+          <w:top w:val="single" w:sz="4" w:space="1" w:color="auto"/>
+          <w:left w:val="single" w:sz="4" w:space="4" w:color="auto"/>
+          <w:bottom w:val="single" w:sz="4" w:space="1" w:color="auto"/>
+          <w:right w:val="single" w:sz="4" w:space="4" w:color="auto"/>
+        </w:pBdr>
+        <w:spacing w:after="0" w:line="480" w:lineRule="auto"/>
+        <w:rPr>
+          <w:rFonts w:ascii="Trebuchet MS" w:eastAsia="Times New Roman" w:hAnsi="Trebuchet MS" w:cs="Times New Roman"/>
+          <w:b/>
+          <w:bCs/>
+          <w:sz w:val="20"/>
+          <w:szCs w:val="24"/>
+          <w:u w:val="single"/>
+        </w:rPr>
+      </w:pPr>
+      <w:r>
+        <w:rPr>
+          <w:rFonts w:ascii="Trebuchet MS" w:eastAsia="Times New Roman" w:hAnsi="Trebuchet MS" w:cs="Times New Roman"/>
+          <w:sz w:val="20"/>
+          <w:szCs w:val="24"/>
+        </w:rPr>
+        <w:t>Word Limit:</w:t>
+      </w:r>
+      <w:r>
+        <w:rPr>
+          <w:rFonts w:ascii="Trebuchet MS" w:eastAsia="Times New Roman" w:hAnsi="Trebuchet MS" w:cs="Times New Roman"/>
+          <w:sz w:val="20"/>
+          <w:szCs w:val="24"/>
+          <w:u w:val="single"/>
+        </w:rPr>
+        <w:t xml:space="preserve"> </w:t>
+      </w:r>
+      <w:r>
+        <w:rPr>
+          <w:rFonts w:ascii="Trebuchet MS" w:eastAsia="Times New Roman" w:hAnsi="Trebuchet MS" w:cs="Times New Roman"/>
+          <w:b/>
+          <w:bCs/>
+          <w:sz w:val="20"/>
+          <w:szCs w:val="24"/>
+          <w:u w:val="single"/>
+        </w:rPr>
+        <w:t xml:space="preserve">                               </w:t>
+      </w:r>
+      <w:r>
+        <w:rPr>
+          <w:rFonts w:ascii="Trebuchet MS" w:eastAsia="Times New Roman" w:hAnsi="Trebuchet MS" w:cs="Times New Roman"/>
+          <w:b/>
+          <w:bCs/>
+          <w:sz w:val="20"/>
+          <w:szCs w:val="24"/>
+        </w:rPr>
+        <w:t xml:space="preserve">                     </w:t>
+      </w:r>
+      <w:r>
+        <w:rPr>
+          <w:rFonts w:ascii="Trebuchet MS" w:eastAsia="Times New Roman" w:hAnsi="Trebuchet MS" w:cs="Times New Roman"/>
+          <w:sz w:val="20"/>
+          <w:szCs w:val="24"/>
+        </w:rPr>
+        <w:t>Actual Word Count: _______________</w:t>
+      </w:r>
+      <w:r>
+        <w:rPr>
+          <w:rFonts w:ascii="Trebuchet MS" w:eastAsia="Times New Roman" w:hAnsi="Trebuchet MS" w:cs="Times New Roman"/>
+          <w:b/>
+          <w:bCs/>
+          <w:sz w:val="20"/>
+          <w:szCs w:val="24"/>
+          <w:u w:val="single"/>
+        </w:rPr>
+        <w:t xml:space="preserve">                                           </w:t>
+      </w:r>
+      <w:r>
+        <w:rPr>
+          <w:rFonts w:ascii="Trebuchet MS" w:eastAsia="Times New Roman" w:hAnsi="Trebuchet MS" w:cs="Times New Roman"/>
+          <w:sz w:val="20"/>
+          <w:szCs w:val="24"/>
+          <w:u w:val="single"/>
+        </w:rPr>
+        <w:t xml:space="preserve"> </w:t>
+      </w:r>
+      <w:r>
+        <w:rPr>
+          <w:rFonts w:ascii="Trebuchet MS" w:eastAsia="Times New Roman" w:hAnsi="Trebuchet MS" w:cs="Times New Roman"/>
+          <w:b/>
+          <w:bCs/>
+          <w:sz w:val="20"/>
+          <w:szCs w:val="24"/>
+          <w:u w:val="single"/>
+        </w:rPr>
+        <w:t xml:space="preserve">                                                                                                                                      </w:t>
+      </w:r>
+    </w:p>
+    <w:p>
+      <w:pPr>
+        <w:pBdr>
+          <w:top w:val="single" w:sz="4" w:space="1" w:color="auto"/>
+          <w:left w:val="single" w:sz="4" w:space="4" w:color="auto"/>
+          <w:bottom w:val="single" w:sz="4" w:space="1" w:color="auto"/>
+          <w:right w:val="single" w:sz="4" w:space="4" w:color="auto"/>
+        </w:pBdr>
+        <w:spacing w:after="0" w:line="480" w:lineRule="auto"/>
+        <w:rPr>
+          <w:rFonts w:ascii="Trebuchet MS" w:eastAsia="Times New Roman" w:hAnsi="Trebuchet MS" w:cs="Times New Roman"/>
+          <w:sz w:val="20"/>
+          <w:szCs w:val="24"/>
+        </w:rPr>
+      </w:pPr>
+      <w:r>
+        <w:rPr>
+          <w:rFonts w:ascii="Trebuchet MS" w:eastAsia="Times New Roman" w:hAnsi="Trebuchet MS" w:cs="Times New Roman"/>
+          <w:sz w:val="20"/>
+          <w:szCs w:val="24"/>
+        </w:rPr>
+        <w:t xml:space="preserve">I confirm that the work submitted has been produced solely through my own efforts. </w:t>
+      </w:r>
+    </w:p>
+    <w:p>
+      <w:pPr>
+        <w:pBdr>
+          <w:top w:val="single" w:sz="4" w:space="1" w:color="auto"/>
+          <w:left w:val="single" w:sz="4" w:space="4" w:color="auto"/>
+          <w:bottom w:val="single" w:sz="4" w:space="1" w:color="auto"/>
+          <w:right w:val="single" w:sz="4" w:space="4" w:color="auto"/>
+        </w:pBdr>
+        <w:spacing w:after="0" w:line="480" w:lineRule="auto"/>
+        <w:rPr>
+          <w:rFonts w:ascii="Trebuchet MS" w:eastAsia="Times New Roman" w:hAnsi="Trebuchet MS" w:cs="Times New Roman"/>
+          <w:b/>
+          <w:bCs/>
+          <w:sz w:val="28"/>
+          <w:szCs w:val="24"/>
+          <w:bdr w:val="single" w:sz="4" w:space="0" w:color="auto" w:frame="1"/>
+        </w:rPr>
+      </w:pPr>
+      <w:r>
+        <w:rPr>
+          <w:rFonts w:ascii="Trebuchet MS" w:eastAsia="Times New Roman" w:hAnsi="Trebuchet MS" w:cs="Times New Roman"/>
+          <w:sz w:val="20"/>
+          <w:szCs w:val="24"/>
+        </w:rPr>
+        <w:t xml:space="preserve">Student’s signature:  </w:t>
+      </w:r>
+      <w:r>
+        <w:rPr>
+          <w:rFonts w:ascii="Trebuchet MS" w:eastAsia="Times New Roman" w:hAnsi="Trebuchet MS" w:cs="Times New Roman"/>
+          <w:b/>
+          <w:bCs/>
+          <w:sz w:val="20"/>
+          <w:szCs w:val="24"/>
+          <w:u w:val="single"/>
+        </w:rPr>
+        <w:t xml:space="preserve">    Tony Mathew Thomas             </w:t>
+      </w:r>
+      <w:r>
+        <w:rPr>
+          <w:rFonts w:ascii="Trebuchet MS" w:eastAsia="Times New Roman" w:hAnsi="Trebuchet MS" w:cs="Times New Roman"/>
+          <w:b/>
+          <w:bCs/>
+          <w:sz w:val="20"/>
+          <w:szCs w:val="24"/>
+        </w:rPr>
+        <w:t xml:space="preserve">                     </w:t>
+      </w:r>
+      <w:r>
+        <w:rPr>
+          <w:rFonts w:ascii="Trebuchet MS" w:eastAsia="Times New Roman" w:hAnsi="Trebuchet MS" w:cs="Times New Roman"/>
+          <w:sz w:val="20"/>
+          <w:szCs w:val="24"/>
+        </w:rPr>
+        <w:t xml:space="preserve">Date: </w:t>
+      </w:r>
+      <w:r>
+        <w:rPr>
+          <w:rFonts w:ascii="Trebuchet MS" w:eastAsia="Times New Roman" w:hAnsi="Trebuchet MS" w:cs="Times New Roman"/>
+          <w:b/>
+          <w:bCs/>
+          <w:sz w:val="20"/>
+          <w:szCs w:val="24"/>
+          <w:u w:val="single"/>
+        </w:rPr>
+        <w:t xml:space="preserve">   2</w:t>
+      </w:r>
+      <w:r>
+        <w:rPr>
+          <w:rFonts w:ascii="Trebuchet MS" w:eastAsia="Times New Roman" w:hAnsi="Trebuchet MS" w:cs="Times New Roman"/>
+          <w:b/>
+          <w:bCs/>
+          <w:sz w:val="20"/>
+          <w:szCs w:val="24"/>
+          <w:u w:val="single"/>
+        </w:rPr>
+        <w:t>8</w:t>
+      </w:r>
+      <w:r>
+        <w:rPr>
+          <w:rFonts w:ascii="Trebuchet MS" w:eastAsia="Times New Roman" w:hAnsi="Trebuchet MS" w:cs="Times New Roman"/>
+          <w:b/>
+          <w:bCs/>
+          <w:sz w:val="20"/>
+          <w:szCs w:val="24"/>
+          <w:u w:val="single"/>
+        </w:rPr>
+        <w:t xml:space="preserve">-Nov-2022  </w:t>
+      </w:r>
+      <w:r>
+        <w:rPr>
+          <w:rFonts w:ascii="Trebuchet MS" w:eastAsia="Times New Roman" w:hAnsi="Trebuchet MS" w:cs="Times New Roman"/>
+          <w:sz w:val="20"/>
+          <w:szCs w:val="24"/>
+        </w:rPr>
+        <w:t xml:space="preserve">  </w:t>
+      </w:r>
+      <w:r>
+        <w:rPr>
+          <w:rFonts w:ascii="Trebuchet MS" w:eastAsia="Times New Roman" w:hAnsi="Trebuchet MS" w:cs="Times New Roman"/>
+          <w:b/>
+          <w:bCs/>
+          <w:sz w:val="20"/>
+          <w:szCs w:val="24"/>
+        </w:rPr>
+        <w:t xml:space="preserve">                               </w:t>
+      </w:r>
+      <w:r>
+        <w:rPr>
+          <w:rFonts w:ascii="Trebuchet MS" w:eastAsia="Times New Roman" w:hAnsi="Trebuchet MS" w:cs="Times New Roman"/>
+          <w:sz w:val="20"/>
+          <w:szCs w:val="24"/>
+        </w:rPr>
+        <w:t xml:space="preserve">  </w:t>
+      </w:r>
+      <w:r>
+        <w:rPr>
+          <w:rFonts w:ascii="Trebuchet MS" w:eastAsia="Times New Roman" w:hAnsi="Trebuchet MS" w:cs="Times New Roman"/>
+          <w:b/>
+          <w:bCs/>
+          <w:sz w:val="20"/>
+          <w:szCs w:val="24"/>
+          <w:u w:val="single"/>
+        </w:rPr>
+        <w:t xml:space="preserve">                             </w:t>
+      </w:r>
+    </w:p>
+    <w:p>
+      <w:pPr>
+        <w:spacing w:after="0" w:line="240" w:lineRule="auto"/>
+        <w:rPr>
+          <w:rFonts w:ascii="Trebuchet MS" w:eastAsia="Times New Roman" w:hAnsi="Trebuchet MS" w:cs="Times New Roman"/>
+          <w:b/>
+          <w:bCs/>
+          <w:sz w:val="28"/>
+          <w:szCs w:val="24"/>
+          <w:bdr w:val="single" w:sz="4" w:space="0" w:color="auto" w:frame="1"/>
+        </w:rPr>
+      </w:pPr>
+    </w:p>
+    <w:p>
+      <w:pPr>
+        <w:spacing w:after="0" w:line="240" w:lineRule="auto"/>
+        <w:rPr>
+          <w:rFonts w:ascii="Trebuchet MS" w:eastAsia="Times New Roman" w:hAnsi="Trebuchet MS" w:cs="Times New Roman"/>
+          <w:b/>
+          <w:bCs/>
+          <w:sz w:val="28"/>
+          <w:szCs w:val="24"/>
+          <w:bdr w:val="single" w:sz="4" w:space="0" w:color="auto" w:frame="1"/>
+        </w:rPr>
+      </w:pPr>
+    </w:p>
+    <w:p>
+      <w:pPr>
+        <w:spacing w:after="0" w:line="240" w:lineRule="auto"/>
+        <w:rPr>
+          <w:rFonts w:ascii="Trebuchet MS" w:eastAsia="Times New Roman" w:hAnsi="Trebuchet MS" w:cs="Times New Roman"/>
+          <w:b/>
+          <w:bCs/>
+          <w:sz w:val="28"/>
+          <w:szCs w:val="24"/>
+          <w:bdr w:val="single" w:sz="4" w:space="0" w:color="auto" w:frame="1"/>
+        </w:rPr>
+      </w:pPr>
+    </w:p>
+    <w:tbl>
+      <w:tblPr>
+        <w:tblW w:w="0" w:type="auto"/>
+        <w:tblBorders>
+          <w:top w:val="single" w:sz="4" w:space="0" w:color="auto"/>
+          <w:left w:val="single" w:sz="4" w:space="0" w:color="auto"/>
+          <w:bottom w:val="single" w:sz="4" w:space="0" w:color="auto"/>
+          <w:right w:val="single" w:sz="4" w:space="0" w:color="auto"/>
+          <w:insideH w:val="single" w:sz="4" w:space="0" w:color="auto"/>
+          <w:insideV w:val="single" w:sz="4" w:space="0" w:color="auto"/>
+        </w:tblBorders>
+        <w:tblLook w:val="04A0" w:firstRow="1" w:lastRow="0" w:firstColumn="1" w:lastColumn="0" w:noHBand="0" w:noVBand="1"/>
+      </w:tblPr>
+      <w:tblGrid>
+        <w:gridCol w:w="8856"/>
+      </w:tblGrid>
+      <w:tr>
+        <w:trPr>
+          <w:trHeight w:val="70"/>
+        </w:trPr>
+        <w:tc>
+          <w:tcPr>
+            <w:tcW w:w="8856" w:type="dxa"/>
+            <w:tcBorders>
+              <w:top w:val="single" w:sz="4" w:space="0" w:color="auto"/>
+              <w:left w:val="single" w:sz="4" w:space="0" w:color="auto"/>
+              <w:bottom w:val="single" w:sz="4" w:space="0" w:color="auto"/>
+              <w:right w:val="single" w:sz="4" w:space="0" w:color="auto"/>
+            </w:tcBorders>
+          </w:tcPr>
+          <w:p>
+            <w:pPr>
+              <w:spacing w:after="0" w:line="240" w:lineRule="auto"/>
+              <w:jc w:val="center"/>
+              <w:rPr>
+                <w:rFonts w:ascii="Trebuchet MS" w:eastAsia="Times New Roman" w:hAnsi="Trebuchet MS" w:cs="Times New Roman"/>
+                <w:b/>
+                <w:bCs/>
+                <w:sz w:val="20"/>
+                <w:szCs w:val="20"/>
+                <w:u w:val="single"/>
+              </w:rPr>
+            </w:pPr>
+            <w:r>
+              <w:rPr>
+                <w:rFonts w:ascii="Trebuchet MS" w:eastAsia="Times New Roman" w:hAnsi="Trebuchet MS" w:cs="Times New Roman"/>
+                <w:b/>
+                <w:bCs/>
+                <w:sz w:val="24"/>
+                <w:szCs w:val="20"/>
+                <w:u w:val="single"/>
+              </w:rPr>
+              <w:t>Note</w:t>
+            </w:r>
+            <w:r>
+              <w:rPr>
+                <w:rFonts w:ascii="Trebuchet MS" w:eastAsia="Times New Roman" w:hAnsi="Trebuchet MS" w:cs="Times New Roman"/>
+                <w:sz w:val="24"/>
+                <w:szCs w:val="20"/>
+                <w:u w:val="single"/>
+              </w:rPr>
+              <w:t xml:space="preserve">: </w:t>
+            </w:r>
+            <w:r>
+              <w:rPr>
+                <w:rFonts w:ascii="Trebuchet MS" w:eastAsia="Times New Roman" w:hAnsi="Trebuchet MS" w:cs="Times New Roman"/>
+                <w:b/>
+                <w:bCs/>
+                <w:sz w:val="20"/>
+                <w:szCs w:val="20"/>
+                <w:u w:val="single"/>
+              </w:rPr>
+              <w:t>PENALTIES</w:t>
+            </w:r>
+          </w:p>
+          <w:p>
+            <w:pPr>
+              <w:spacing w:after="0" w:line="240" w:lineRule="auto"/>
+              <w:jc w:val="center"/>
+              <w:rPr>
+                <w:rFonts w:ascii="Trebuchet MS" w:eastAsia="Times New Roman" w:hAnsi="Trebuchet MS" w:cs="Times New Roman"/>
+                <w:b/>
+                <w:bCs/>
+                <w:sz w:val="20"/>
+                <w:szCs w:val="20"/>
+                <w:u w:val="single"/>
+              </w:rPr>
+            </w:pPr>
+          </w:p>
+          <w:p>
+            <w:pPr>
+              <w:numPr>
+                <w:ilvl w:val="0"/>
+                <w:numId w:val="8"/>
+              </w:numPr>
+              <w:spacing w:after="100" w:line="240" w:lineRule="auto"/>
+              <w:rPr>
+                <w:rFonts w:ascii="Trebuchet MS" w:eastAsia="Times New Roman" w:hAnsi="Trebuchet MS" w:cs="Times New Roman"/>
+                <w:sz w:val="20"/>
+                <w:szCs w:val="20"/>
+              </w:rPr>
+            </w:pPr>
+            <w:r>
+              <w:rPr>
+                <w:rFonts w:ascii="Trebuchet MS" w:eastAsia="Times New Roman" w:hAnsi="Trebuchet MS" w:cs="Times New Roman"/>
+                <w:sz w:val="20"/>
+                <w:szCs w:val="20"/>
+              </w:rPr>
+              <w:t xml:space="preserve">The total marks available for an assessment will be reduced by 15% for work submitted up to one week late.  The total marks available are reduced by 30% for work up to two weeks late. </w:t>
+            </w:r>
+          </w:p>
+          <w:p>
+            <w:pPr>
+              <w:numPr>
+                <w:ilvl w:val="0"/>
+                <w:numId w:val="8"/>
+              </w:numPr>
+              <w:spacing w:after="100" w:line="240" w:lineRule="auto"/>
+              <w:rPr>
+                <w:rFonts w:ascii="Trebuchet MS" w:eastAsia="Times New Roman" w:hAnsi="Trebuchet MS" w:cs="Times New Roman"/>
+                <w:sz w:val="20"/>
+                <w:szCs w:val="20"/>
+              </w:rPr>
+            </w:pPr>
+            <w:r>
+              <w:rPr>
+                <w:rFonts w:ascii="Trebuchet MS" w:eastAsia="Times New Roman" w:hAnsi="Trebuchet MS" w:cs="Times New Roman"/>
+                <w:sz w:val="20"/>
+                <w:szCs w:val="20"/>
+              </w:rPr>
+              <w:t xml:space="preserve">Assessment work received more than two weeks late, without prior approval by the lecturer will receive a mark of zero.  </w:t>
+            </w:r>
+          </w:p>
+          <w:p>
+            <w:pPr>
+              <w:numPr>
+                <w:ilvl w:val="0"/>
+                <w:numId w:val="8"/>
+              </w:numPr>
+              <w:spacing w:after="100" w:line="240" w:lineRule="auto"/>
+              <w:rPr>
+                <w:rFonts w:ascii="Trebuchet MS" w:eastAsia="Times New Roman" w:hAnsi="Trebuchet MS" w:cs="Times New Roman"/>
+                <w:sz w:val="20"/>
+                <w:szCs w:val="20"/>
+              </w:rPr>
+            </w:pPr>
+            <w:r>
+              <w:rPr>
+                <w:rFonts w:ascii="Trebuchet MS" w:eastAsia="Times New Roman" w:hAnsi="Trebuchet MS" w:cs="Times New Roman"/>
+                <w:sz w:val="20"/>
+                <w:szCs w:val="20"/>
+              </w:rPr>
+              <w:t>Marks awarded will be reduced by 10 % if submitted work is greater than 10% above or below the assigned word limit.</w:t>
+            </w:r>
+          </w:p>
+          <w:p>
+            <w:pPr>
+              <w:numPr>
+                <w:ilvl w:val="0"/>
+                <w:numId w:val="8"/>
+              </w:numPr>
+              <w:spacing w:after="100" w:line="240" w:lineRule="auto"/>
+              <w:rPr>
+                <w:rFonts w:ascii="Trebuchet MS" w:eastAsia="Times New Roman" w:hAnsi="Trebuchet MS" w:cs="Times New Roman"/>
+                <w:sz w:val="20"/>
+                <w:szCs w:val="20"/>
+              </w:rPr>
+            </w:pPr>
+            <w:r>
+              <w:rPr>
+                <w:rFonts w:ascii="Trebuchet MS" w:eastAsia="Times New Roman" w:hAnsi="Trebuchet MS" w:cs="Times New Roman"/>
+                <w:sz w:val="20"/>
+                <w:szCs w:val="20"/>
+              </w:rPr>
+              <w:t>A further hard or electronic copy of your submitted work may be requested, and therefore you must keep a copy on disc.</w:t>
+            </w:r>
+          </w:p>
+          <w:p>
+            <w:pPr>
+              <w:numPr>
+                <w:ilvl w:val="0"/>
+                <w:numId w:val="8"/>
+              </w:numPr>
+              <w:spacing w:after="100" w:line="240" w:lineRule="auto"/>
+              <w:rPr>
+                <w:rFonts w:ascii="Trebuchet MS" w:eastAsia="Times New Roman" w:hAnsi="Trebuchet MS" w:cs="Times New Roman"/>
+                <w:sz w:val="20"/>
+                <w:szCs w:val="20"/>
+              </w:rPr>
+            </w:pPr>
+            <w:r>
+              <w:rPr>
+                <w:rFonts w:ascii="Trebuchet MS" w:eastAsia="Times New Roman" w:hAnsi="Trebuchet MS" w:cs="Times New Roman"/>
+                <w:sz w:val="20"/>
+                <w:szCs w:val="20"/>
+              </w:rPr>
+              <w:t>Incidents of alleged plagiarism and cheating are dealt with in accordance with the Institute’s Assessment Regulations</w:t>
+            </w:r>
+          </w:p>
+          <w:p>
+            <w:pPr>
+              <w:spacing w:after="100" w:line="240" w:lineRule="auto"/>
+              <w:ind w:left="360"/>
+              <w:rPr>
+                <w:rFonts w:ascii="Trebuchet MS" w:eastAsia="Times New Roman" w:hAnsi="Trebuchet MS" w:cs="Times New Roman"/>
+                <w:b/>
+                <w:bCs/>
+                <w:sz w:val="16"/>
+                <w:szCs w:val="20"/>
+                <w:bdr w:val="single" w:sz="4" w:space="0" w:color="auto" w:frame="1"/>
+              </w:rPr>
+            </w:pPr>
+            <w:r>
+              <w:rPr>
+                <w:rFonts w:ascii="Trebuchet MS" w:eastAsia="Times New Roman" w:hAnsi="Trebuchet MS" w:cs="Times New Roman"/>
+                <w:b/>
+                <w:bCs/>
+                <w:sz w:val="20"/>
+                <w:szCs w:val="20"/>
+              </w:rPr>
+              <w:t xml:space="preserve">Plagiarism:  </w:t>
+            </w:r>
+            <w:r>
+              <w:rPr>
+                <w:rFonts w:ascii="Trebuchet MS" w:eastAsia="Times New Roman" w:hAnsi="Trebuchet MS" w:cs="Times New Roman"/>
+                <w:sz w:val="20"/>
+                <w:szCs w:val="20"/>
+              </w:rPr>
+              <w:t>Presenting the ideas, words of someone else without proper acknowledgement.  Refer to the Institutes’ procedures and guidelines for the assessment of learners.</w:t>
+            </w:r>
+          </w:p>
+        </w:tc>
+      </w:tr>
+    </w:tbl>
+    <w:p>
+      <w:pPr>
+        <w:sectPr>
+          <w:pgSz w:w="11906" w:h="16838"/>
+          <w:pgMar w:top="1440" w:right="1440" w:bottom="1440" w:left="1440" w:header="708" w:footer="708" w:gutter="0"/>
+          <w:cols w:space="708"/>
+          <w:docGrid w:linePitch="360"/>
+        </w:sectPr>
+      </w:pPr>
+    </w:p>
+    <w:p>
+      <w:pPr>
         <w:pStyle w:val="Heading1"/>
         <w:rPr>
           <w:lang w:val="en-US"/>
         </w:rPr>
       </w:pPr>
       <w:r>
+        <w:lastRenderedPageBreak/>
         <w:t>Introduction</w:t>
       </w:r>
     </w:p>
@@ -129,8 +1319,9 @@
         <w:rPr>
           <w:sz w:val="24"/>
           <w:szCs w:val="24"/>
-        </w:rPr>
-        <w:t>Install git locally and setup the credentials for the Azure DevOps</w:t>
+          <w:lang w:val="en-US"/>
+        </w:rPr>
+        <w:t>Understand the potential of source control systems by taking up one of them as an example. In this lab, GitHub is chosen.</w:t>
       </w:r>
     </w:p>
     <w:p>
@@ -151,21 +1342,7 @@
           <w:sz w:val="24"/>
           <w:szCs w:val="24"/>
         </w:rPr>
-        <w:t>Create a sample project in Visual Studio (use</w:t>
-      </w:r>
-      <w:r>
-        <w:rPr>
-          <w:sz w:val="24"/>
-          <w:szCs w:val="24"/>
-        </w:rPr>
-        <w:t>d</w:t>
-      </w:r>
-      <w:r>
-        <w:rPr>
-          <w:sz w:val="24"/>
-          <w:szCs w:val="24"/>
-        </w:rPr>
-        <w:t xml:space="preserve"> the free community edition for this purpose)</w:t>
+        <w:t>Restrict usage of tools or framework to free and open-source ones rather than enterprise or licensed ones.</w:t>
       </w:r>
     </w:p>
     <w:p>
@@ -186,7 +1363,7 @@
           <w:sz w:val="24"/>
           <w:szCs w:val="24"/>
         </w:rPr>
-        <w:t>Add/Stage, Commit and Push code into the newly created repository</w:t>
+        <w:t>Explore features like branching and merging which are common and basic to any source control system.</w:t>
       </w:r>
     </w:p>
     <w:p>
@@ -207,42 +1384,21 @@
           <w:sz w:val="24"/>
           <w:szCs w:val="24"/>
         </w:rPr>
-        <w:t>Share and give access to the project to a colleague to make changes in a file from his side</w:t>
-      </w:r>
-    </w:p>
-    <w:p>
-      <w:pPr>
-        <w:pStyle w:val="ListParagraph"/>
-        <w:numPr>
-          <w:ilvl w:val="0"/>
-          <w:numId w:val="5"/>
-        </w:numPr>
-        <w:rPr>
-          <w:sz w:val="24"/>
-          <w:szCs w:val="24"/>
-          <w:lang w:val="en-US"/>
-        </w:rPr>
-      </w:pPr>
-      <w:r>
-        <w:rPr>
-          <w:sz w:val="24"/>
-          <w:szCs w:val="24"/>
-        </w:rPr>
-        <w:t xml:space="preserve">Explore the various features while working on the same project </w:t>
-      </w:r>
-      <w:r>
-        <w:rPr>
-          <w:sz w:val="24"/>
-          <w:szCs w:val="24"/>
-        </w:rPr>
-        <w:t xml:space="preserve">by </w:t>
-      </w:r>
-      <w:r>
-        <w:rPr>
-          <w:sz w:val="24"/>
-          <w:szCs w:val="24"/>
-        </w:rPr>
-        <w:t>two developers</w:t>
+        <w:t xml:space="preserve">Engage at least one colleague to find out the usability of source control system in a </w:t>
+      </w:r>
+      <w:r>
+        <w:rPr>
+          <w:sz w:val="24"/>
+          <w:szCs w:val="24"/>
+        </w:rPr>
+        <w:t>t</w:t>
+      </w:r>
+      <w:r>
+        <w:rPr>
+          <w:sz w:val="24"/>
+          <w:szCs w:val="24"/>
+        </w:rPr>
+        <w:t>eam project environment.</w:t>
       </w:r>
     </w:p>
     <w:p>
@@ -434,23 +1590,7 @@
           <w:sz w:val="24"/>
           <w:szCs w:val="24"/>
         </w:rPr>
-        <w:t xml:space="preserve"> Web </w:t>
-      </w:r>
-      <w:proofErr w:type="spellStart"/>
-      <w:r>
-        <w:rPr>
-          <w:sz w:val="24"/>
-          <w:szCs w:val="24"/>
-        </w:rPr>
-        <w:t>Api</w:t>
-      </w:r>
-      <w:proofErr w:type="spellEnd"/>
-      <w:r>
-        <w:rPr>
-          <w:sz w:val="24"/>
-          <w:szCs w:val="24"/>
-        </w:rPr>
-        <w:t xml:space="preserve"> </w:t>
+        <w:t xml:space="preserve"> Web Api </w:t>
       </w:r>
       <w:r>
         <w:rPr>
@@ -467,7 +1607,6 @@
         <w:t xml:space="preserve"> in the same location. This created </w:t>
       </w:r>
       <w:bookmarkStart w:id="1" w:name="_Int_ROO2VVYB"/>
-      <w:proofErr w:type="gramStart"/>
       <w:r>
         <w:rPr>
           <w:sz w:val="24"/>
@@ -485,7 +1624,6 @@
         <w:t>.git</w:t>
       </w:r>
       <w:bookmarkEnd w:id="1"/>
-      <w:proofErr w:type="gramEnd"/>
       <w:r>
         <w:rPr>
           <w:sz w:val="24"/>
@@ -676,7 +1814,6 @@
           <w:szCs w:val="24"/>
         </w:rPr>
         <w:sectPr>
-          <w:headerReference w:type="default" r:id="rId9"/>
           <w:pgSz w:w="11906" w:h="16838"/>
           <w:pgMar w:top="1440" w:right="1440" w:bottom="1440" w:left="1440" w:header="708" w:footer="708" w:gutter="0"/>
           <w:cols w:space="708"/>
@@ -2198,7 +3335,21 @@
           <w:sz w:val="24"/>
           <w:szCs w:val="24"/>
         </w:rPr>
-        <w:t xml:space="preserve"> and commit, the advanced features too are equally available by both of them. Some of the advanced features are:</w:t>
+        <w:t xml:space="preserve"> and commit, the advanced features too are equally available by </w:t>
+      </w:r>
+      <w:r>
+        <w:rPr>
+          <w:sz w:val="24"/>
+          <w:szCs w:val="24"/>
+        </w:rPr>
+        <w:t>both</w:t>
+      </w:r>
+      <w:r>
+        <w:rPr>
+          <w:sz w:val="24"/>
+          <w:szCs w:val="24"/>
+        </w:rPr>
+        <w:t>. Some of the advanced features are:</w:t>
       </w:r>
     </w:p>
     <w:p>
@@ -2404,23 +3555,21 @@
           <w:sz w:val="24"/>
           <w:szCs w:val="24"/>
         </w:rPr>
-        <w:t xml:space="preserve"> worth mentioning about the GUI tools available for working with these repositories. There are freely available tools like SourceTree and </w:t>
-      </w:r>
-      <w:proofErr w:type="spellStart"/>
-      <w:r>
-        <w:rPr>
-          <w:sz w:val="24"/>
-          <w:szCs w:val="24"/>
-        </w:rPr>
-        <w:t>TortoiseGit</w:t>
-      </w:r>
-      <w:proofErr w:type="spellEnd"/>
-      <w:r>
-        <w:rPr>
-          <w:sz w:val="24"/>
-          <w:szCs w:val="24"/>
-        </w:rPr>
-        <w:t xml:space="preserve"> that are dedicated git client tools which gives us the power to perform the aforementioned git </w:t>
+        <w:t xml:space="preserve"> worth mentioning about the GUI tools available for working with these repositories. There are freely available tools like SourceTree and TortoiseGit that are dedicated git client tools which gives us the power to perform the </w:t>
+      </w:r>
+      <w:r>
+        <w:rPr>
+          <w:sz w:val="24"/>
+          <w:szCs w:val="24"/>
+        </w:rPr>
+        <w:t>git</w:t>
+      </w:r>
+      <w:r>
+        <w:rPr>
+          <w:sz w:val="24"/>
+          <w:szCs w:val="24"/>
+        </w:rPr>
+        <w:t xml:space="preserve"> </w:t>
       </w:r>
       <w:r>
         <w:rPr>
@@ -2434,7 +3583,21 @@
           <w:sz w:val="24"/>
           <w:szCs w:val="24"/>
         </w:rPr>
-        <w:t xml:space="preserve"> with simple clicks of buttons. Most of the IDEs such as Visual Studio and Visual Studio Code too have Git integration built-in. In this exercise the Git diff and conflict resolutions were done using Visual Studio IDE. Visual Studio has a dedicated window for git like the solution explorer window which is very easy to integrate with both Azure DevOps as well as a GitHub repository. All these tools are executing respective git commands or a series of commands </w:t>
+        <w:t xml:space="preserve"> with simple clicks of buttons. Most of the IDEs such as Visual Studio and Visual Studio Code too have Git integration </w:t>
+      </w:r>
+      <w:r>
+        <w:rPr>
+          <w:sz w:val="24"/>
+          <w:szCs w:val="24"/>
+        </w:rPr>
+        <w:t>built in.</w:t>
+      </w:r>
+      <w:r>
+        <w:rPr>
+          <w:sz w:val="24"/>
+          <w:szCs w:val="24"/>
+        </w:rPr>
+        <w:t xml:space="preserve"> In this exercise the Git diff and conflict resolutions were done using Visual Studio IDE. Visual Studio has a dedicated window for git like the solution explorer window which is very easy to integrate with both Azure DevOps as well as a GitHub repository. All these tools are executing respective git commands or a series of commands </w:t>
       </w:r>
       <w:r>
         <w:rPr>
@@ -2591,14 +3754,14 @@
           <w:sz w:val="24"/>
           <w:szCs w:val="24"/>
         </w:rPr>
-        <w:t xml:space="preserve"> and </w:t>
-      </w:r>
-      <w:r>
-        <w:rPr>
-          <w:sz w:val="24"/>
-          <w:szCs w:val="24"/>
-        </w:rPr>
-        <w:t>also</w:t>
+        <w:t xml:space="preserve"> </w:t>
+      </w:r>
+      <w:r>
+        <w:rPr>
+          <w:sz w:val="24"/>
+          <w:szCs w:val="24"/>
+        </w:rPr>
+        <w:t>and</w:t>
       </w:r>
       <w:r>
         <w:rPr>
@@ -3059,7 +4222,7 @@
           <w:lang w:val="en-US"/>
         </w:rPr>
         <w:sectPr>
-          <w:headerReference w:type="default" r:id="rId10"/>
+          <w:headerReference w:type="default" r:id="rId9"/>
           <w:pgSz w:w="11906" w:h="16838"/>
           <w:pgMar w:top="1440" w:right="1440" w:bottom="1440" w:left="1440" w:header="708" w:footer="708" w:gutter="0"/>
           <w:cols w:space="708"/>
@@ -3111,7 +4274,7 @@
                     <pic:cNvPicPr/>
                   </pic:nvPicPr>
                   <pic:blipFill>
-                    <a:blip r:embed="rId11">
+                    <a:blip r:embed="rId10">
                       <a:extLst>
                         <a:ext uri="{28A0092B-C50C-407E-A947-70E740481C1C}">
                           <a14:useLocalDpi xmlns:a14="http://schemas.microsoft.com/office/drawing/2010/main" val="0"/>
@@ -3195,7 +4358,7 @@
                     <pic:cNvPicPr/>
                   </pic:nvPicPr>
                   <pic:blipFill>
-                    <a:blip r:embed="rId12" cstate="print">
+                    <a:blip r:embed="rId11" cstate="print">
                       <a:extLst>
                         <a:ext uri="{28A0092B-C50C-407E-A947-70E740481C1C}">
                           <a14:useLocalDpi xmlns:a14="http://schemas.microsoft.com/office/drawing/2010/main" val="0"/>
@@ -3278,7 +4441,7 @@
                     <pic:cNvPicPr/>
                   </pic:nvPicPr>
                   <pic:blipFill>
-                    <a:blip r:embed="rId13" cstate="print">
+                    <a:blip r:embed="rId12" cstate="print">
                       <a:extLst>
                         <a:ext uri="{28A0092B-C50C-407E-A947-70E740481C1C}">
                           <a14:useLocalDpi xmlns:a14="http://schemas.microsoft.com/office/drawing/2010/main" val="0"/>
@@ -3357,7 +4520,7 @@
                     <pic:cNvPicPr/>
                   </pic:nvPicPr>
                   <pic:blipFill>
-                    <a:blip r:embed="rId14" cstate="print">
+                    <a:blip r:embed="rId13" cstate="print">
                       <a:extLst>
                         <a:ext uri="{28A0092B-C50C-407E-A947-70E740481C1C}">
                           <a14:useLocalDpi xmlns:a14="http://schemas.microsoft.com/office/drawing/2010/main" val="0"/>
@@ -3436,7 +4599,7 @@
                     <pic:cNvPicPr/>
                   </pic:nvPicPr>
                   <pic:blipFill>
-                    <a:blip r:embed="rId15" cstate="print">
+                    <a:blip r:embed="rId14" cstate="print">
                       <a:extLst>
                         <a:ext uri="{28A0092B-C50C-407E-A947-70E740481C1C}">
                           <a14:useLocalDpi xmlns:a14="http://schemas.microsoft.com/office/drawing/2010/main" val="0"/>
@@ -3509,7 +4672,7 @@
                     <pic:cNvPicPr/>
                   </pic:nvPicPr>
                   <pic:blipFill>
-                    <a:blip r:embed="rId16" cstate="print">
+                    <a:blip r:embed="rId15" cstate="print">
                       <a:extLst>
                         <a:ext uri="{28A0092B-C50C-407E-A947-70E740481C1C}">
                           <a14:useLocalDpi xmlns:a14="http://schemas.microsoft.com/office/drawing/2010/main" val="0"/>
@@ -3568,7 +4731,7 @@
                     <pic:cNvPicPr/>
                   </pic:nvPicPr>
                   <pic:blipFill>
-                    <a:blip r:embed="rId17" cstate="print">
+                    <a:blip r:embed="rId16" cstate="print">
                       <a:extLst>
                         <a:ext uri="{28A0092B-C50C-407E-A947-70E740481C1C}">
                           <a14:useLocalDpi xmlns:a14="http://schemas.microsoft.com/office/drawing/2010/main" val="0"/>
@@ -3629,7 +4792,7 @@
                     </pic:cNvPicPr>
                   </pic:nvPicPr>
                   <pic:blipFill>
-                    <a:blip r:embed="rId18" cstate="print">
+                    <a:blip r:embed="rId17" cstate="print">
                       <a:extLst>
                         <a:ext uri="{28A0092B-C50C-407E-A947-70E740481C1C}">
                           <a14:useLocalDpi xmlns:a14="http://schemas.microsoft.com/office/drawing/2010/main" val="0"/>
@@ -3701,7 +4864,7 @@
                     <pic:cNvPicPr/>
                   </pic:nvPicPr>
                   <pic:blipFill>
-                    <a:blip r:embed="rId19"/>
+                    <a:blip r:embed="rId18"/>
                     <a:stretch>
                       <a:fillRect/>
                     </a:stretch>
@@ -3770,7 +4933,7 @@
                     <pic:cNvPicPr/>
                   </pic:nvPicPr>
                   <pic:blipFill>
-                    <a:blip r:embed="rId20"/>
+                    <a:blip r:embed="rId19"/>
                     <a:stretch>
                       <a:fillRect/>
                     </a:stretch>
@@ -3852,31 +5015,6 @@
 </file>
 
 <file path=word/header1.xml><?xml version="1.0" encoding="utf-8"?>
-<w:hdr xmlns:wpc="http://schemas.microsoft.com/office/word/2010/wordprocessingCanvas" xmlns:cx="http://schemas.microsoft.com/office/drawing/2014/chartex" xmlns:cx1="http://schemas.microsoft.com/office/drawing/2015/9/8/chartex" xmlns:cx2="http://schemas.microsoft.com/office/drawing/2015/10/21/chartex" xmlns:cx3="http://schemas.microsoft.com/office/drawing/2016/5/9/chartex" xmlns:cx4="http://schemas.microsoft.com/office/drawing/2016/5/10/chartex" xmlns:cx5="http://schemas.microsoft.com/office/drawing/2016/5/11/chartex" xmlns:cx6="http://schemas.microsoft.com/office/drawing/2016/5/12/chartex" xmlns:cx7="http://schemas.microsoft.com/office/drawing/2016/5/13/chartex" xmlns:cx8="http://schemas.microsoft.com/office/drawing/2016/5/14/chartex" xmlns:mc="http://schemas.openxmlformats.org/markup-compatibility/2006" xmlns:aink="http://schemas.microsoft.com/office/drawing/2016/ink" xmlns:am3d="http://schemas.microsoft.com/office/drawing/2017/model3d" xmlns:o="urn:schemas-microsoft-com:office:office" xmlns:oel="http://schemas.microsoft.com/office/2019/extlst" xmlns:r="http://schemas.openxmlformats.org/officeDocument/2006/relationships" xmlns:m="http://schemas.openxmlformats.org/officeDocument/2006/math" xmlns:v="urn:schemas-microsoft-com:vml" xmlns:wp14="http://schemas.microsoft.com/office/word/2010/wordprocessingDrawing" xmlns:wp="http://schemas.openxmlformats.org/drawingml/2006/wordprocessingDrawing" xmlns:w10="urn:schemas-microsoft-com:office:word" xmlns:w="http://schemas.openxmlformats.org/wordprocessingml/2006/main" xmlns:w14="http://schemas.microsoft.com/office/word/2010/wordml" xmlns:w15="http://schemas.microsoft.com/office/word/2012/wordml" xmlns:w16cex="http://schemas.microsoft.com/office/word/2018/wordml/cex" xmlns:w16cid="http://schemas.microsoft.com/office/word/2016/wordml/cid" xmlns:w16="http://schemas.microsoft.com/office/word/2018/wordml" xmlns:w16sdtdh="http://schemas.microsoft.com/office/word/2020/wordml/sdtdatahash" xmlns:w16se="http://schemas.microsoft.com/office/word/2015/wordml/symex" xmlns:wpg="http://schemas.microsoft.com/office/word/2010/wordprocessingGroup" xmlns:wpi="http://schemas.microsoft.com/office/word/2010/wordprocessingInk" xmlns:wne="http://schemas.microsoft.com/office/word/2006/wordml" xmlns:wps="http://schemas.microsoft.com/office/word/2010/wordprocessingShape" mc:Ignorable="w14 w15 w16se w16cid w16 w16cex w16sdtdh wp14">
-  <w:p>
-    <w:pPr>
-      <w:pStyle w:val="Title"/>
-      <w:rPr>
-        <w:lang w:val="en-US"/>
-      </w:rPr>
-    </w:pPr>
-    <w:r>
-      <w:rPr>
-        <w:lang w:val="en-US"/>
-      </w:rPr>
-      <w:t xml:space="preserve">Source Control </w:t>
-    </w:r>
-    <w:r>
-      <w:rPr>
-        <w:lang w:val="en-US"/>
-      </w:rPr>
-      <w:t>Management Tool</w:t>
-    </w:r>
-  </w:p>
-</w:hdr>
-</file>
-
-<file path=word/header2.xml><?xml version="1.0" encoding="utf-8"?>
 <w:hdr xmlns:wpc="http://schemas.microsoft.com/office/word/2010/wordprocessingCanvas" xmlns:cx="http://schemas.microsoft.com/office/drawing/2014/chartex" xmlns:cx1="http://schemas.microsoft.com/office/drawing/2015/9/8/chartex" xmlns:cx2="http://schemas.microsoft.com/office/drawing/2015/10/21/chartex" xmlns:cx3="http://schemas.microsoft.com/office/drawing/2016/5/9/chartex" xmlns:cx4="http://schemas.microsoft.com/office/drawing/2016/5/10/chartex" xmlns:cx5="http://schemas.microsoft.com/office/drawing/2016/5/11/chartex" xmlns:cx6="http://schemas.microsoft.com/office/drawing/2016/5/12/chartex" xmlns:cx7="http://schemas.microsoft.com/office/drawing/2016/5/13/chartex" xmlns:cx8="http://schemas.microsoft.com/office/drawing/2016/5/14/chartex" xmlns:mc="http://schemas.openxmlformats.org/markup-compatibility/2006" xmlns:aink="http://schemas.microsoft.com/office/drawing/2016/ink" xmlns:am3d="http://schemas.microsoft.com/office/drawing/2017/model3d" xmlns:o="urn:schemas-microsoft-com:office:office" xmlns:oel="http://schemas.microsoft.com/office/2019/extlst" xmlns:r="http://schemas.openxmlformats.org/officeDocument/2006/relationships" xmlns:m="http://schemas.openxmlformats.org/officeDocument/2006/math" xmlns:v="urn:schemas-microsoft-com:vml" xmlns:wp14="http://schemas.microsoft.com/office/word/2010/wordprocessingDrawing" xmlns:wp="http://schemas.openxmlformats.org/drawingml/2006/wordprocessingDrawing" xmlns:w10="urn:schemas-microsoft-com:office:word" xmlns:w="http://schemas.openxmlformats.org/wordprocessingml/2006/main" xmlns:w14="http://schemas.microsoft.com/office/word/2010/wordml" xmlns:w15="http://schemas.microsoft.com/office/word/2012/wordml" xmlns:w16cex="http://schemas.microsoft.com/office/word/2018/wordml/cex" xmlns:w16cid="http://schemas.microsoft.com/office/word/2016/wordml/cid" xmlns:w16="http://schemas.microsoft.com/office/word/2018/wordml" xmlns:w16sdtdh="http://schemas.microsoft.com/office/word/2020/wordml/sdtdatahash" xmlns:w16se="http://schemas.microsoft.com/office/word/2015/wordml/symex" xmlns:wpg="http://schemas.microsoft.com/office/word/2010/wordprocessingGroup" xmlns:wpi="http://schemas.microsoft.com/office/word/2010/wordprocessingInk" xmlns:wne="http://schemas.microsoft.com/office/word/2006/wordml" xmlns:wps="http://schemas.microsoft.com/office/word/2010/wordprocessingShape" mc:Ignorable="w14 w15 w16se w16cid w16 w16cex w16sdtdh wp14">
   <w:p>
     <w:pPr>
@@ -4132,6 +5270,146 @@
     </w:lvl>
   </w:abstractNum>
   <w:abstractNum w:abstractNumId="2" w15:restartNumberingAfterBreak="0">
+    <w:nsid w:val="43776456"/>
+    <w:multiLevelType w:val="hybridMultilevel"/>
+    <w:tmpl w:val="2ACAF838"/>
+    <w:lvl w:ilvl="0" w:tplc="04090001">
+      <w:start w:val="1"/>
+      <w:numFmt w:val="bullet"/>
+      <w:lvlText w:val=""/>
+      <w:lvlJc w:val="left"/>
+      <w:pPr>
+        <w:tabs>
+          <w:tab w:val="num" w:pos="720"/>
+        </w:tabs>
+        <w:ind w:left="720" w:hanging="360"/>
+      </w:pPr>
+      <w:rPr>
+        <w:rFonts w:ascii="Symbol" w:hAnsi="Symbol" w:hint="default"/>
+      </w:rPr>
+    </w:lvl>
+    <w:lvl w:ilvl="1" w:tplc="04090003">
+      <w:start w:val="1"/>
+      <w:numFmt w:val="bullet"/>
+      <w:lvlText w:val="o"/>
+      <w:lvlJc w:val="left"/>
+      <w:pPr>
+        <w:tabs>
+          <w:tab w:val="num" w:pos="1440"/>
+        </w:tabs>
+        <w:ind w:left="1440" w:hanging="360"/>
+      </w:pPr>
+      <w:rPr>
+        <w:rFonts w:ascii="Courier New" w:hAnsi="Courier New" w:cs="Times New Roman" w:hint="default"/>
+      </w:rPr>
+    </w:lvl>
+    <w:lvl w:ilvl="2" w:tplc="04090005">
+      <w:start w:val="1"/>
+      <w:numFmt w:val="bullet"/>
+      <w:lvlText w:val=""/>
+      <w:lvlJc w:val="left"/>
+      <w:pPr>
+        <w:tabs>
+          <w:tab w:val="num" w:pos="2160"/>
+        </w:tabs>
+        <w:ind w:left="2160" w:hanging="360"/>
+      </w:pPr>
+      <w:rPr>
+        <w:rFonts w:ascii="Wingdings" w:hAnsi="Wingdings" w:hint="default"/>
+      </w:rPr>
+    </w:lvl>
+    <w:lvl w:ilvl="3" w:tplc="04090001">
+      <w:start w:val="1"/>
+      <w:numFmt w:val="bullet"/>
+      <w:lvlText w:val=""/>
+      <w:lvlJc w:val="left"/>
+      <w:pPr>
+        <w:tabs>
+          <w:tab w:val="num" w:pos="2880"/>
+        </w:tabs>
+        <w:ind w:left="2880" w:hanging="360"/>
+      </w:pPr>
+      <w:rPr>
+        <w:rFonts w:ascii="Symbol" w:hAnsi="Symbol" w:hint="default"/>
+      </w:rPr>
+    </w:lvl>
+    <w:lvl w:ilvl="4" w:tplc="04090003">
+      <w:start w:val="1"/>
+      <w:numFmt w:val="bullet"/>
+      <w:lvlText w:val="o"/>
+      <w:lvlJc w:val="left"/>
+      <w:pPr>
+        <w:tabs>
+          <w:tab w:val="num" w:pos="3600"/>
+        </w:tabs>
+        <w:ind w:left="3600" w:hanging="360"/>
+      </w:pPr>
+      <w:rPr>
+        <w:rFonts w:ascii="Courier New" w:hAnsi="Courier New" w:cs="Times New Roman" w:hint="default"/>
+      </w:rPr>
+    </w:lvl>
+    <w:lvl w:ilvl="5" w:tplc="04090005">
+      <w:start w:val="1"/>
+      <w:numFmt w:val="bullet"/>
+      <w:lvlText w:val=""/>
+      <w:lvlJc w:val="left"/>
+      <w:pPr>
+        <w:tabs>
+          <w:tab w:val="num" w:pos="4320"/>
+        </w:tabs>
+        <w:ind w:left="4320" w:hanging="360"/>
+      </w:pPr>
+      <w:rPr>
+        <w:rFonts w:ascii="Wingdings" w:hAnsi="Wingdings" w:hint="default"/>
+      </w:rPr>
+    </w:lvl>
+    <w:lvl w:ilvl="6" w:tplc="04090001">
+      <w:start w:val="1"/>
+      <w:numFmt w:val="bullet"/>
+      <w:lvlText w:val=""/>
+      <w:lvlJc w:val="left"/>
+      <w:pPr>
+        <w:tabs>
+          <w:tab w:val="num" w:pos="5040"/>
+        </w:tabs>
+        <w:ind w:left="5040" w:hanging="360"/>
+      </w:pPr>
+      <w:rPr>
+        <w:rFonts w:ascii="Symbol" w:hAnsi="Symbol" w:hint="default"/>
+      </w:rPr>
+    </w:lvl>
+    <w:lvl w:ilvl="7" w:tplc="04090003">
+      <w:start w:val="1"/>
+      <w:numFmt w:val="bullet"/>
+      <w:lvlText w:val="o"/>
+      <w:lvlJc w:val="left"/>
+      <w:pPr>
+        <w:tabs>
+          <w:tab w:val="num" w:pos="5760"/>
+        </w:tabs>
+        <w:ind w:left="5760" w:hanging="360"/>
+      </w:pPr>
+      <w:rPr>
+        <w:rFonts w:ascii="Courier New" w:hAnsi="Courier New" w:cs="Times New Roman" w:hint="default"/>
+      </w:rPr>
+    </w:lvl>
+    <w:lvl w:ilvl="8" w:tplc="04090005">
+      <w:start w:val="1"/>
+      <w:numFmt w:val="bullet"/>
+      <w:lvlText w:val=""/>
+      <w:lvlJc w:val="left"/>
+      <w:pPr>
+        <w:tabs>
+          <w:tab w:val="num" w:pos="6480"/>
+        </w:tabs>
+        <w:ind w:left="6480" w:hanging="360"/>
+      </w:pPr>
+      <w:rPr>
+        <w:rFonts w:ascii="Wingdings" w:hAnsi="Wingdings" w:hint="default"/>
+      </w:rPr>
+    </w:lvl>
+  </w:abstractNum>
+  <w:abstractNum w:abstractNumId="3" w15:restartNumberingAfterBreak="0">
     <w:nsid w:val="4F4142A8"/>
     <w:multiLevelType w:val="hybridMultilevel"/>
     <w:tmpl w:val="BC1E5A88"/>
@@ -4244,7 +5522,7 @@
       </w:rPr>
     </w:lvl>
   </w:abstractNum>
-  <w:abstractNum w:abstractNumId="3" w15:restartNumberingAfterBreak="0">
+  <w:abstractNum w:abstractNumId="4" w15:restartNumberingAfterBreak="0">
     <w:nsid w:val="63CD2165"/>
     <w:multiLevelType w:val="hybridMultilevel"/>
     <w:tmpl w:val="FD7898C6"/>
@@ -4330,7 +5608,7 @@
       </w:pPr>
     </w:lvl>
   </w:abstractNum>
-  <w:abstractNum w:abstractNumId="4" w15:restartNumberingAfterBreak="0">
+  <w:abstractNum w:abstractNumId="5" w15:restartNumberingAfterBreak="0">
     <w:nsid w:val="6D3606F8"/>
     <w:multiLevelType w:val="hybridMultilevel"/>
     <w:tmpl w:val="22F8ED72"/>
@@ -4440,7 +5718,7 @@
       </w:rPr>
     </w:lvl>
   </w:abstractNum>
-  <w:abstractNum w:abstractNumId="5" w15:restartNumberingAfterBreak="0">
+  <w:abstractNum w:abstractNumId="6" w15:restartNumberingAfterBreak="0">
     <w:nsid w:val="71910D2A"/>
     <w:multiLevelType w:val="hybridMultilevel"/>
     <w:tmpl w:val="6C1247F6"/>
@@ -4553,7 +5831,7 @@
       </w:rPr>
     </w:lvl>
   </w:abstractNum>
-  <w:abstractNum w:abstractNumId="6" w15:restartNumberingAfterBreak="0">
+  <w:abstractNum w:abstractNumId="7" w15:restartNumberingAfterBreak="0">
     <w:nsid w:val="7E91450F"/>
     <w:multiLevelType w:val="hybridMultilevel"/>
     <w:tmpl w:val="FADEB30A"/>
@@ -4670,22 +5948,25 @@
     <w:abstractNumId w:val="1"/>
   </w:num>
   <w:num w:numId="2" w16cid:durableId="1467360455">
-    <w:abstractNumId w:val="5"/>
+    <w:abstractNumId w:val="6"/>
   </w:num>
   <w:num w:numId="3" w16cid:durableId="677465219">
-    <w:abstractNumId w:val="3"/>
+    <w:abstractNumId w:val="4"/>
   </w:num>
   <w:num w:numId="4" w16cid:durableId="1196651810">
-    <w:abstractNumId w:val="6"/>
+    <w:abstractNumId w:val="7"/>
   </w:num>
   <w:num w:numId="5" w16cid:durableId="605621761">
-    <w:abstractNumId w:val="2"/>
+    <w:abstractNumId w:val="3"/>
   </w:num>
   <w:num w:numId="6" w16cid:durableId="1137258251">
     <w:abstractNumId w:val="0"/>
   </w:num>
   <w:num w:numId="7" w16cid:durableId="2027826164">
-    <w:abstractNumId w:val="4"/>
+    <w:abstractNumId w:val="5"/>
+  </w:num>
+  <w:num w:numId="8" w16cid:durableId="1703820392">
+    <w:abstractNumId w:val="2"/>
   </w:num>
 </w:numbering>
 </file>

</xml_diff>